<commit_message>
Rev A for revision #4217. Docs and artifacts updated.
</commit_message>
<xml_diff>
--- a/omega/Digital-AV-Ω42.docx
+++ b/omega/Digital-AV-Ω42.docx
@@ -217,7 +217,7 @@
           <w:sz w:val="26"/>
           <w:szCs w:val="26"/>
         </w:rPr>
-        <w:t>AVX-Omega-391</w:t>
+        <w:t>AVX-Omega-</w:t>
       </w:r>
       <w:r>
         <w:rPr>
@@ -226,7 +226,7 @@
           <w:sz w:val="26"/>
           <w:szCs w:val="26"/>
         </w:rPr>
-        <w:t>1</w:t>
+        <w:t>4217</w:t>
       </w:r>
       <w:r>
         <w:rPr>
@@ -367,7 +367,7 @@
           <w:sz w:val="26"/>
           <w:szCs w:val="26"/>
         </w:rPr>
-        <w:t>737ADB29D551E240843AB47DC7E2CE48</w:t>
+        <w:t>6F9C735BF2836140FBFB48C79564D607</w:t>
       </w:r>
       <w:r>
         <w:rPr>
@@ -608,13 +608,23 @@
                 <w:bCs/>
               </w:rPr>
             </w:pPr>
+            <w:proofErr w:type="gramStart"/>
             <w:r>
               <w:rPr>
                 <w:rFonts w:ascii="Arial" w:hAnsi="Arial" w:cs="Arial"/>
                 <w:bCs/>
                 <w:color w:val="FFFFFF"/>
               </w:rPr>
-              <w:t>char[16]</w:t>
+              <w:t>char[</w:t>
+            </w:r>
+            <w:proofErr w:type="gramEnd"/>
+            <w:r>
+              <w:rPr>
+                <w:rFonts w:ascii="Arial" w:hAnsi="Arial" w:cs="Arial"/>
+                <w:bCs/>
+                <w:color w:val="FFFFFF"/>
+              </w:rPr>
+              <w:t>16]</w:t>
             </w:r>
           </w:p>
         </w:tc>
@@ -1125,14 +1135,22 @@
               <w:rPr>
                 <w:rFonts w:ascii="Consolas" w:eastAsia="Arial" w:hAnsi="Consolas" w:cs="Arial"/>
               </w:rPr>
-              <w:t>0x0000000000004217</w:t>
-            </w:r>
+              <w:t>0x</w:t>
+            </w:r>
+            <w:proofErr w:type="gramStart"/>
             <w:r>
               <w:rPr>
                 <w:rFonts w:ascii="Consolas" w:eastAsia="Arial" w:hAnsi="Consolas" w:cs="Arial"/>
               </w:rPr>
+              <w:t>0000000000004217</w:t>
+            </w:r>
+            <w:r>
+              <w:rPr>
+                <w:rFonts w:ascii="Consolas" w:eastAsia="Arial" w:hAnsi="Consolas" w:cs="Arial"/>
+              </w:rPr>
               <w:t xml:space="preserve"> ]</w:t>
             </w:r>
+            <w:proofErr w:type="gramEnd"/>
           </w:p>
         </w:tc>
       </w:tr>
@@ -1313,12 +1331,18 @@
               <w:rPr>
                 <w:rFonts w:ascii="Consolas" w:eastAsia="Arial" w:hAnsi="Consolas" w:cs="Arial"/>
               </w:rPr>
-              <w:t>9851C6670D5A73E0</w:t>
+              <w:t>BAE34829741E735</w:t>
             </w:r>
             <w:r>
               <w:rPr>
                 <w:rFonts w:ascii="Consolas" w:eastAsia="Arial" w:hAnsi="Consolas" w:cs="Arial"/>
               </w:rPr>
+              <w:t>4</w:t>
+            </w:r>
+            <w:r>
+              <w:rPr>
+                <w:rFonts w:ascii="Consolas" w:eastAsia="Arial" w:hAnsi="Consolas" w:cs="Arial"/>
+              </w:rPr>
               <w:t xml:space="preserve">, </w:t>
             </w:r>
             <w:r>
@@ -1331,12 +1355,19 @@
               <w:rPr>
                 <w:rFonts w:ascii="Consolas" w:hAnsi="Consolas"/>
               </w:rPr>
-              <w:t>AD7CB0E22E1C258A</w:t>
-            </w:r>
+              <w:t>16F003A11209CB</w:t>
+            </w:r>
+            <w:proofErr w:type="gramStart"/>
             <w:r>
               <w:rPr>
                 <w:rFonts w:ascii="Consolas" w:hAnsi="Consolas"/>
               </w:rPr>
+              <w:t>79</w:t>
+            </w:r>
+            <w:r>
+              <w:rPr>
+                <w:rFonts w:ascii="Consolas" w:hAnsi="Consolas"/>
+              </w:rPr>
               <w:t xml:space="preserve"> </w:t>
             </w:r>
             <w:r>
@@ -1345,6 +1376,7 @@
               </w:rPr>
               <w:t>]</w:t>
             </w:r>
+            <w:proofErr w:type="gramEnd"/>
           </w:p>
         </w:tc>
       </w:tr>
@@ -1577,14 +1609,22 @@
               <w:rPr>
                 <w:rFonts w:ascii="Consolas" w:eastAsia="Arial" w:hAnsi="Consolas" w:cs="Arial"/>
               </w:rPr>
-              <w:t>BE3A964891126FBE</w:t>
-            </w:r>
+              <w:t>BE3A964891126</w:t>
+            </w:r>
+            <w:proofErr w:type="gramStart"/>
             <w:r>
               <w:rPr>
                 <w:rFonts w:ascii="Consolas" w:eastAsia="Arial" w:hAnsi="Consolas" w:cs="Arial"/>
               </w:rPr>
+              <w:t>FBE</w:t>
+            </w:r>
+            <w:r>
+              <w:rPr>
+                <w:rFonts w:ascii="Consolas" w:eastAsia="Arial" w:hAnsi="Consolas" w:cs="Arial"/>
+              </w:rPr>
               <w:t xml:space="preserve"> ]</w:t>
             </w:r>
+            <w:proofErr w:type="gramEnd"/>
           </w:p>
         </w:tc>
       </w:tr>
@@ -1781,14 +1821,22 @@
               <w:rPr>
                 <w:rFonts w:ascii="Consolas" w:eastAsia="Arial" w:hAnsi="Consolas" w:cs="Arial"/>
               </w:rPr>
-              <w:t>1F5159121C388258</w:t>
-            </w:r>
+              <w:t>1F5159121C</w:t>
+            </w:r>
+            <w:proofErr w:type="gramStart"/>
             <w:r>
               <w:rPr>
                 <w:rFonts w:ascii="Consolas" w:eastAsia="Arial" w:hAnsi="Consolas" w:cs="Arial"/>
               </w:rPr>
+              <w:t>388258</w:t>
+            </w:r>
+            <w:r>
+              <w:rPr>
+                <w:rFonts w:ascii="Consolas" w:eastAsia="Arial" w:hAnsi="Consolas" w:cs="Arial"/>
+              </w:rPr>
               <w:t xml:space="preserve"> ]</w:t>
             </w:r>
+            <w:proofErr w:type="gramEnd"/>
           </w:p>
         </w:tc>
       </w:tr>
@@ -2029,14 +2077,22 @@
               <w:rPr>
                 <w:rFonts w:ascii="Consolas" w:eastAsia="Arial" w:hAnsi="Consolas" w:cs="Arial"/>
               </w:rPr>
-              <w:t>26845D7A4946BDFE</w:t>
-            </w:r>
+              <w:t>26845D7A4946</w:t>
+            </w:r>
+            <w:proofErr w:type="gramStart"/>
             <w:r>
               <w:rPr>
                 <w:rFonts w:ascii="Consolas" w:eastAsia="Arial" w:hAnsi="Consolas" w:cs="Arial"/>
               </w:rPr>
+              <w:t>BDFE</w:t>
+            </w:r>
+            <w:r>
+              <w:rPr>
+                <w:rFonts w:ascii="Consolas" w:eastAsia="Arial" w:hAnsi="Consolas" w:cs="Arial"/>
+              </w:rPr>
               <w:t xml:space="preserve"> ]</w:t>
             </w:r>
+            <w:proofErr w:type="gramEnd"/>
           </w:p>
         </w:tc>
       </w:tr>
@@ -2065,12 +2121,14 @@
                 <w:szCs w:val="18"/>
               </w:rPr>
             </w:pPr>
+            <w:proofErr w:type="spellStart"/>
             <w:r>
               <w:rPr>
                 <w:rFonts w:ascii="Consolas" w:hAnsi="Consolas"/>
               </w:rPr>
               <w:t>Lemmata</w:t>
             </w:r>
+            <w:proofErr w:type="spellEnd"/>
           </w:p>
         </w:tc>
         <w:tc>
@@ -2277,14 +2335,22 @@
               <w:rPr>
                 <w:rFonts w:ascii="Consolas" w:eastAsia="Arial" w:hAnsi="Consolas" w:cs="Arial"/>
               </w:rPr>
-              <w:t>2D227D8AC5703E33</w:t>
-            </w:r>
+              <w:t>2D227D8AC5703E</w:t>
+            </w:r>
+            <w:proofErr w:type="gramStart"/>
             <w:r>
               <w:rPr>
                 <w:rFonts w:ascii="Consolas" w:eastAsia="Arial" w:hAnsi="Consolas" w:cs="Arial"/>
               </w:rPr>
+              <w:t>33</w:t>
+            </w:r>
+            <w:r>
+              <w:rPr>
+                <w:rFonts w:ascii="Consolas" w:eastAsia="Arial" w:hAnsi="Consolas" w:cs="Arial"/>
+              </w:rPr>
               <w:t xml:space="preserve"> ]</w:t>
             </w:r>
+            <w:proofErr w:type="gramEnd"/>
           </w:p>
         </w:tc>
       </w:tr>
@@ -2317,8 +2383,16 @@
               <w:rPr>
                 <w:rFonts w:ascii="Consolas" w:hAnsi="Consolas"/>
               </w:rPr>
-              <w:t>OOV-Lemmata</w:t>
-            </w:r>
+              <w:t>OOV-</w:t>
+            </w:r>
+            <w:proofErr w:type="spellStart"/>
+            <w:r>
+              <w:rPr>
+                <w:rFonts w:ascii="Consolas" w:hAnsi="Consolas"/>
+              </w:rPr>
+              <w:t>Lemmata</w:t>
+            </w:r>
+            <w:proofErr w:type="spellEnd"/>
           </w:p>
         </w:tc>
         <w:tc>
@@ -2513,14 +2587,22 @@
               <w:rPr>
                 <w:rFonts w:ascii="Consolas" w:eastAsia="Arial" w:hAnsi="Consolas" w:cs="Arial"/>
               </w:rPr>
-              <w:t>EA59B079EF94C96F</w:t>
-            </w:r>
+              <w:t>EA59B079EF94C96</w:t>
+            </w:r>
+            <w:proofErr w:type="gramStart"/>
             <w:r>
               <w:rPr>
                 <w:rFonts w:ascii="Consolas" w:eastAsia="Arial" w:hAnsi="Consolas" w:cs="Arial"/>
               </w:rPr>
+              <w:t>F</w:t>
+            </w:r>
+            <w:r>
+              <w:rPr>
+                <w:rFonts w:ascii="Consolas" w:eastAsia="Arial" w:hAnsi="Consolas" w:cs="Arial"/>
+              </w:rPr>
               <w:t xml:space="preserve"> ]</w:t>
             </w:r>
+            <w:proofErr w:type="gramEnd"/>
           </w:p>
         </w:tc>
       </w:tr>
@@ -2743,14 +2825,22 @@
               <w:rPr>
                 <w:rFonts w:ascii="Consolas" w:eastAsia="Arial" w:hAnsi="Consolas" w:cs="Arial"/>
               </w:rPr>
-              <w:t>3845818BD5A4DCEC</w:t>
-            </w:r>
+              <w:t>3845818BD5A4</w:t>
+            </w:r>
+            <w:proofErr w:type="gramStart"/>
             <w:r>
               <w:rPr>
                 <w:rFonts w:ascii="Consolas" w:eastAsia="Arial" w:hAnsi="Consolas" w:cs="Arial"/>
               </w:rPr>
+              <w:t>DCEC</w:t>
+            </w:r>
+            <w:r>
+              <w:rPr>
+                <w:rFonts w:ascii="Consolas" w:eastAsia="Arial" w:hAnsi="Consolas" w:cs="Arial"/>
+              </w:rPr>
               <w:t xml:space="preserve"> ]</w:t>
             </w:r>
+            <w:proofErr w:type="gramEnd"/>
           </w:p>
         </w:tc>
       </w:tr>
@@ -2971,14 +3061,22 @@
               <w:rPr>
                 <w:rFonts w:ascii="Consolas" w:eastAsia="Arial" w:hAnsi="Consolas" w:cs="Arial"/>
               </w:rPr>
-              <w:t>F0C7ED99D199CDFF</w:t>
-            </w:r>
+              <w:t>F0C7ED99D199</w:t>
+            </w:r>
+            <w:proofErr w:type="gramStart"/>
             <w:r>
               <w:rPr>
                 <w:rFonts w:ascii="Consolas" w:eastAsia="Arial" w:hAnsi="Consolas" w:cs="Arial"/>
               </w:rPr>
+              <w:t>CDFF</w:t>
+            </w:r>
+            <w:r>
+              <w:rPr>
+                <w:rFonts w:ascii="Consolas" w:eastAsia="Arial" w:hAnsi="Consolas" w:cs="Arial"/>
+              </w:rPr>
               <w:t xml:space="preserve"> ]</w:t>
             </w:r>
+            <w:proofErr w:type="gramEnd"/>
           </w:p>
         </w:tc>
       </w:tr>
@@ -3909,7 +4007,27 @@
                 <w:color w:val="FFFFFF"/>
                 <w:sz w:val="24"/>
               </w:rPr>
-              <w:t xml:space="preserve">B:C:V:W </w:t>
+              <w:t>B:</w:t>
+            </w:r>
+            <w:proofErr w:type="gramStart"/>
+            <w:r>
+              <w:rPr>
+                <w:rFonts w:ascii="Arial" w:eastAsia="Arial" w:hAnsi="Arial" w:cs="Arial"/>
+                <w:b/>
+                <w:color w:val="FFFFFF"/>
+                <w:sz w:val="24"/>
+              </w:rPr>
+              <w:t>C:V</w:t>
+            </w:r>
+            <w:proofErr w:type="gramEnd"/>
+            <w:r>
+              <w:rPr>
+                <w:rFonts w:ascii="Arial" w:eastAsia="Arial" w:hAnsi="Arial" w:cs="Arial"/>
+                <w:b/>
+                <w:color w:val="FFFFFF"/>
+                <w:sz w:val="24"/>
+              </w:rPr>
+              <w:t xml:space="preserve">:W </w:t>
             </w:r>
           </w:p>
           <w:p>
@@ -4105,6 +4223,7 @@
                 <w:sz w:val="24"/>
               </w:rPr>
             </w:pPr>
+            <w:proofErr w:type="spellStart"/>
             <w:r>
               <w:rPr>
                 <w:rFonts w:ascii="Arial" w:eastAsia="Arial" w:hAnsi="Arial" w:cs="Arial"/>
@@ -4114,6 +4233,7 @@
               </w:rPr>
               <w:t>Punc</w:t>
             </w:r>
+            <w:proofErr w:type="spellEnd"/>
           </w:p>
           <w:p>
             <w:pPr>
@@ -4750,13 +4870,7 @@
               <w:rPr>
                 <w:rFonts w:ascii="Consolas" w:eastAsia="Arial" w:hAnsi="Consolas" w:cs="Arial"/>
               </w:rPr>
-              <w:t>0x</w:t>
-            </w:r>
-            <w:r>
-              <w:rPr>
-                <w:rFonts w:ascii="Consolas" w:eastAsia="Arial" w:hAnsi="Consolas" w:cs="Arial"/>
-              </w:rPr>
-              <w:t>0</w:t>
+              <w:t>0x0</w:t>
             </w:r>
           </w:p>
         </w:tc>
@@ -8887,6 +9001,7 @@
                 <w:color w:val="BDD6EE" w:themeColor="accent1" w:themeTint="66"/>
               </w:rPr>
             </w:pPr>
+            <w:proofErr w:type="gramStart"/>
             <w:r>
               <w:rPr>
                 <w:rFonts w:ascii="Arial" w:eastAsia="Arial" w:hAnsi="Arial" w:cs="Arial"/>
@@ -8894,7 +9009,17 @@
                 <w:color w:val="BDD6EE" w:themeColor="accent1" w:themeTint="66"/>
                 <w:sz w:val="24"/>
               </w:rPr>
-              <w:t>Bit  Pattern (Hex)</w:t>
+              <w:t>Bit  Pattern</w:t>
+            </w:r>
+            <w:proofErr w:type="gramEnd"/>
+            <w:r>
+              <w:rPr>
+                <w:rFonts w:ascii="Arial" w:eastAsia="Arial" w:hAnsi="Arial" w:cs="Arial"/>
+                <w:b/>
+                <w:color w:val="BDD6EE" w:themeColor="accent1" w:themeTint="66"/>
+                <w:sz w:val="24"/>
+              </w:rPr>
+              <w:t xml:space="preserve"> (Hex)</w:t>
             </w:r>
             <w:r>
               <w:rPr>
@@ -9334,6 +9459,7 @@
                 <w:szCs w:val="18"/>
               </w:rPr>
             </w:pPr>
+            <w:proofErr w:type="gramStart"/>
             <w:r>
               <w:rPr>
                 <w:rFonts w:ascii="Consolas" w:eastAsia="Courier New" w:hAnsi="Consolas" w:cs="Courier New"/>
@@ -9341,7 +9467,17 @@
                 <w:sz w:val="18"/>
                 <w:szCs w:val="18"/>
               </w:rPr>
-              <w:t xml:space="preserve">PUNC::clause </w:t>
+              <w:t>PUNC::</w:t>
+            </w:r>
+            <w:proofErr w:type="gramEnd"/>
+            <w:r>
+              <w:rPr>
+                <w:rFonts w:ascii="Consolas" w:eastAsia="Courier New" w:hAnsi="Consolas" w:cs="Courier New"/>
+                <w:color w:val="0070C0"/>
+                <w:sz w:val="18"/>
+                <w:szCs w:val="18"/>
+              </w:rPr>
+              <w:t xml:space="preserve">clause </w:t>
             </w:r>
           </w:p>
         </w:tc>
@@ -9404,6 +9540,7 @@
                 <w:szCs w:val="18"/>
               </w:rPr>
             </w:pPr>
+            <w:proofErr w:type="gramStart"/>
             <w:r>
               <w:rPr>
                 <w:rFonts w:ascii="Consolas" w:eastAsia="Courier New" w:hAnsi="Consolas" w:cs="Courier New"/>
@@ -9411,7 +9548,17 @@
                 <w:sz w:val="18"/>
                 <w:szCs w:val="18"/>
               </w:rPr>
-              <w:t xml:space="preserve">PUNC::exclamatory </w:t>
+              <w:t>PUNC::</w:t>
+            </w:r>
+            <w:proofErr w:type="gramEnd"/>
+            <w:r>
+              <w:rPr>
+                <w:rFonts w:ascii="Consolas" w:eastAsia="Courier New" w:hAnsi="Consolas" w:cs="Courier New"/>
+                <w:color w:val="0070C0"/>
+                <w:sz w:val="18"/>
+                <w:szCs w:val="18"/>
+              </w:rPr>
+              <w:t xml:space="preserve">exclamatory </w:t>
             </w:r>
           </w:p>
         </w:tc>
@@ -9474,6 +9621,7 @@
                 <w:szCs w:val="18"/>
               </w:rPr>
             </w:pPr>
+            <w:proofErr w:type="gramStart"/>
             <w:r>
               <w:rPr>
                 <w:rFonts w:ascii="Consolas" w:eastAsia="Courier New" w:hAnsi="Consolas" w:cs="Courier New"/>
@@ -9481,7 +9629,17 @@
                 <w:sz w:val="18"/>
                 <w:szCs w:val="18"/>
               </w:rPr>
-              <w:t xml:space="preserve">PUNC::interrogative </w:t>
+              <w:t>PUNC::</w:t>
+            </w:r>
+            <w:proofErr w:type="gramEnd"/>
+            <w:r>
+              <w:rPr>
+                <w:rFonts w:ascii="Consolas" w:eastAsia="Courier New" w:hAnsi="Consolas" w:cs="Courier New"/>
+                <w:color w:val="0070C0"/>
+                <w:sz w:val="18"/>
+                <w:szCs w:val="18"/>
+              </w:rPr>
+              <w:t xml:space="preserve">interrogative </w:t>
             </w:r>
           </w:p>
         </w:tc>
@@ -9564,6 +9722,7 @@
                 <w:szCs w:val="18"/>
               </w:rPr>
             </w:pPr>
+            <w:proofErr w:type="gramStart"/>
             <w:r>
               <w:rPr>
                 <w:rFonts w:ascii="Consolas" w:eastAsia="Courier New" w:hAnsi="Consolas" w:cs="Courier New"/>
@@ -9571,7 +9730,17 @@
                 <w:sz w:val="18"/>
                 <w:szCs w:val="18"/>
               </w:rPr>
-              <w:t xml:space="preserve">PUNC::declarative </w:t>
+              <w:t>PUNC::</w:t>
+            </w:r>
+            <w:proofErr w:type="gramEnd"/>
+            <w:r>
+              <w:rPr>
+                <w:rFonts w:ascii="Consolas" w:eastAsia="Courier New" w:hAnsi="Consolas" w:cs="Courier New"/>
+                <w:color w:val="0070C0"/>
+                <w:sz w:val="18"/>
+                <w:szCs w:val="18"/>
+              </w:rPr>
+              <w:t xml:space="preserve">declarative </w:t>
             </w:r>
           </w:p>
         </w:tc>
@@ -9656,6 +9825,7 @@
                 <w:szCs w:val="18"/>
               </w:rPr>
             </w:pPr>
+            <w:proofErr w:type="gramStart"/>
             <w:r>
               <w:rPr>
                 <w:rFonts w:ascii="Consolas" w:eastAsia="Courier New" w:hAnsi="Consolas" w:cs="Courier New"/>
@@ -9663,7 +9833,17 @@
                 <w:sz w:val="18"/>
                 <w:szCs w:val="18"/>
               </w:rPr>
-              <w:t xml:space="preserve">PUNC::dash </w:t>
+              <w:t>PUNC::</w:t>
+            </w:r>
+            <w:proofErr w:type="gramEnd"/>
+            <w:r>
+              <w:rPr>
+                <w:rFonts w:ascii="Consolas" w:eastAsia="Courier New" w:hAnsi="Consolas" w:cs="Courier New"/>
+                <w:color w:val="0070C0"/>
+                <w:sz w:val="18"/>
+                <w:szCs w:val="18"/>
+              </w:rPr>
+              <w:t xml:space="preserve">dash </w:t>
             </w:r>
           </w:p>
         </w:tc>
@@ -9746,6 +9926,7 @@
                 <w:szCs w:val="18"/>
               </w:rPr>
             </w:pPr>
+            <w:proofErr w:type="gramStart"/>
             <w:r>
               <w:rPr>
                 <w:rFonts w:ascii="Consolas" w:eastAsia="Courier New" w:hAnsi="Consolas" w:cs="Courier New"/>
@@ -9753,7 +9934,17 @@
                 <w:sz w:val="18"/>
                 <w:szCs w:val="18"/>
               </w:rPr>
-              <w:t xml:space="preserve">PUNC::semicolon </w:t>
+              <w:t>PUNC::</w:t>
+            </w:r>
+            <w:proofErr w:type="gramEnd"/>
+            <w:r>
+              <w:rPr>
+                <w:rFonts w:ascii="Consolas" w:eastAsia="Courier New" w:hAnsi="Consolas" w:cs="Courier New"/>
+                <w:color w:val="0070C0"/>
+                <w:sz w:val="18"/>
+                <w:szCs w:val="18"/>
+              </w:rPr>
+              <w:t xml:space="preserve">semicolon </w:t>
             </w:r>
           </w:p>
         </w:tc>
@@ -9838,6 +10029,7 @@
                 <w:szCs w:val="18"/>
               </w:rPr>
             </w:pPr>
+            <w:proofErr w:type="gramStart"/>
             <w:r>
               <w:rPr>
                 <w:rFonts w:ascii="Consolas" w:eastAsia="Courier New" w:hAnsi="Consolas" w:cs="Courier New"/>
@@ -9845,7 +10037,17 @@
                 <w:sz w:val="18"/>
                 <w:szCs w:val="18"/>
               </w:rPr>
-              <w:t xml:space="preserve">PUNC::comma </w:t>
+              <w:t>PUNC::</w:t>
+            </w:r>
+            <w:proofErr w:type="gramEnd"/>
+            <w:r>
+              <w:rPr>
+                <w:rFonts w:ascii="Consolas" w:eastAsia="Courier New" w:hAnsi="Consolas" w:cs="Courier New"/>
+                <w:color w:val="0070C0"/>
+                <w:sz w:val="18"/>
+                <w:szCs w:val="18"/>
+              </w:rPr>
+              <w:t xml:space="preserve">comma </w:t>
             </w:r>
           </w:p>
         </w:tc>
@@ -9908,6 +10110,7 @@
                 <w:szCs w:val="18"/>
               </w:rPr>
             </w:pPr>
+            <w:proofErr w:type="gramStart"/>
             <w:r>
               <w:rPr>
                 <w:rFonts w:ascii="Consolas" w:eastAsia="Courier New" w:hAnsi="Consolas" w:cs="Courier New"/>
@@ -9915,7 +10118,17 @@
                 <w:sz w:val="18"/>
                 <w:szCs w:val="18"/>
               </w:rPr>
-              <w:t xml:space="preserve">PUNC::colon </w:t>
+              <w:t>PUNC::</w:t>
+            </w:r>
+            <w:proofErr w:type="gramEnd"/>
+            <w:r>
+              <w:rPr>
+                <w:rFonts w:ascii="Consolas" w:eastAsia="Courier New" w:hAnsi="Consolas" w:cs="Courier New"/>
+                <w:color w:val="0070C0"/>
+                <w:sz w:val="18"/>
+                <w:szCs w:val="18"/>
+              </w:rPr>
+              <w:t xml:space="preserve">colon </w:t>
             </w:r>
           </w:p>
         </w:tc>
@@ -9978,6 +10191,7 @@
                 <w:szCs w:val="18"/>
               </w:rPr>
             </w:pPr>
+            <w:proofErr w:type="gramStart"/>
             <w:r>
               <w:rPr>
                 <w:rFonts w:ascii="Consolas" w:eastAsia="Courier New" w:hAnsi="Consolas" w:cs="Courier New"/>
@@ -9985,7 +10199,17 @@
                 <w:sz w:val="18"/>
                 <w:szCs w:val="18"/>
               </w:rPr>
-              <w:t>PUNC::possessive</w:t>
+              <w:t>PUNC::</w:t>
+            </w:r>
+            <w:proofErr w:type="gramEnd"/>
+            <w:r>
+              <w:rPr>
+                <w:rFonts w:ascii="Consolas" w:eastAsia="Courier New" w:hAnsi="Consolas" w:cs="Courier New"/>
+                <w:color w:val="0070C0"/>
+                <w:sz w:val="18"/>
+                <w:szCs w:val="18"/>
+              </w:rPr>
+              <w:t>possessive</w:t>
             </w:r>
           </w:p>
         </w:tc>
@@ -10048,6 +10272,7 @@
                 <w:szCs w:val="18"/>
               </w:rPr>
             </w:pPr>
+            <w:proofErr w:type="gramStart"/>
             <w:r>
               <w:rPr>
                 <w:rFonts w:ascii="Consolas" w:eastAsia="Courier New" w:hAnsi="Consolas" w:cs="Courier New"/>
@@ -10055,8 +10280,20 @@
                 <w:sz w:val="18"/>
                 <w:szCs w:val="18"/>
               </w:rPr>
-              <w:t>PUNC::closeParen</w:t>
-            </w:r>
+              <w:t>PUNC::</w:t>
+            </w:r>
+            <w:proofErr w:type="spellStart"/>
+            <w:proofErr w:type="gramEnd"/>
+            <w:r>
+              <w:rPr>
+                <w:rFonts w:ascii="Consolas" w:eastAsia="Courier New" w:hAnsi="Consolas" w:cs="Courier New"/>
+                <w:color w:val="0070C0"/>
+                <w:sz w:val="18"/>
+                <w:szCs w:val="18"/>
+              </w:rPr>
+              <w:t>closeParen</w:t>
+            </w:r>
+            <w:proofErr w:type="spellEnd"/>
           </w:p>
         </w:tc>
         <w:tc>
@@ -10138,6 +10375,7 @@
                 <w:szCs w:val="18"/>
               </w:rPr>
             </w:pPr>
+            <w:proofErr w:type="gramStart"/>
             <w:r>
               <w:rPr>
                 <w:rFonts w:ascii="Consolas" w:eastAsia="Courier New" w:hAnsi="Consolas" w:cs="Courier New"/>
@@ -10145,7 +10383,17 @@
                 <w:sz w:val="18"/>
                 <w:szCs w:val="18"/>
               </w:rPr>
-              <w:t>MODE::parenthetical</w:t>
+              <w:t>MODE::</w:t>
+            </w:r>
+            <w:proofErr w:type="gramEnd"/>
+            <w:r>
+              <w:rPr>
+                <w:rFonts w:ascii="Consolas" w:eastAsia="Courier New" w:hAnsi="Consolas" w:cs="Courier New"/>
+                <w:color w:val="0070C0"/>
+                <w:sz w:val="18"/>
+                <w:szCs w:val="18"/>
+              </w:rPr>
+              <w:t>parenthetical</w:t>
             </w:r>
           </w:p>
         </w:tc>
@@ -10240,6 +10488,7 @@
                 <w:szCs w:val="18"/>
               </w:rPr>
             </w:pPr>
+            <w:proofErr w:type="gramStart"/>
             <w:r>
               <w:rPr>
                 <w:rFonts w:ascii="Consolas" w:eastAsia="Courier New" w:hAnsi="Consolas" w:cs="Courier New"/>
@@ -10247,7 +10496,17 @@
                 <w:sz w:val="18"/>
                 <w:szCs w:val="18"/>
               </w:rPr>
-              <w:t xml:space="preserve">MODE::italics </w:t>
+              <w:t>MODE::</w:t>
+            </w:r>
+            <w:proofErr w:type="gramEnd"/>
+            <w:r>
+              <w:rPr>
+                <w:rFonts w:ascii="Consolas" w:eastAsia="Courier New" w:hAnsi="Consolas" w:cs="Courier New"/>
+                <w:color w:val="0070C0"/>
+                <w:sz w:val="18"/>
+                <w:szCs w:val="18"/>
+              </w:rPr>
+              <w:t xml:space="preserve">italics </w:t>
             </w:r>
           </w:p>
         </w:tc>
@@ -10330,6 +10589,7 @@
                 <w:szCs w:val="18"/>
               </w:rPr>
             </w:pPr>
+            <w:proofErr w:type="gramStart"/>
             <w:r>
               <w:rPr>
                 <w:rFonts w:ascii="Consolas" w:eastAsia="Courier New" w:hAnsi="Consolas" w:cs="Courier New"/>
@@ -10337,7 +10597,17 @@
                 <w:sz w:val="18"/>
                 <w:szCs w:val="18"/>
               </w:rPr>
-              <w:t xml:space="preserve">MODE::Jesus </w:t>
+              <w:t>MODE::</w:t>
+            </w:r>
+            <w:proofErr w:type="gramEnd"/>
+            <w:r>
+              <w:rPr>
+                <w:rFonts w:ascii="Consolas" w:eastAsia="Courier New" w:hAnsi="Consolas" w:cs="Courier New"/>
+                <w:color w:val="0070C0"/>
+                <w:sz w:val="18"/>
+                <w:szCs w:val="18"/>
+              </w:rPr>
+              <w:t xml:space="preserve">Jesus </w:t>
             </w:r>
           </w:p>
         </w:tc>
@@ -11835,12 +12105,21 @@
                 <w:color w:val="0070C0"/>
               </w:rPr>
             </w:pPr>
+            <w:proofErr w:type="spellStart"/>
             <w:r>
               <w:rPr>
                 <w:rFonts w:ascii="Consolas" w:hAnsi="Consolas"/>
                 <w:color w:val="0070C0"/>
               </w:rPr>
-              <w:t xml:space="preserve">HardSegmentEnd </w:t>
+              <w:t>HardSegmentEnd</w:t>
+            </w:r>
+            <w:proofErr w:type="spellEnd"/>
+            <w:r>
+              <w:rPr>
+                <w:rFonts w:ascii="Consolas" w:hAnsi="Consolas"/>
+                <w:color w:val="0070C0"/>
+              </w:rPr>
+              <w:t xml:space="preserve"> </w:t>
             </w:r>
           </w:p>
         </w:tc>
@@ -11920,6 +12199,7 @@
                 <w:color w:val="0070C0"/>
               </w:rPr>
             </w:pPr>
+            <w:proofErr w:type="spellStart"/>
             <w:r>
               <w:rPr>
                 <w:rFonts w:ascii="Consolas" w:eastAsia="Courier New" w:hAnsi="Consolas" w:cs="Courier New"/>
@@ -11934,6 +12214,7 @@
               </w:rPr>
               <w:t>SegmentEnd</w:t>
             </w:r>
+            <w:proofErr w:type="spellEnd"/>
           </w:p>
         </w:tc>
         <w:tc>
@@ -12012,6 +12293,7 @@
                 <w:color w:val="0070C0"/>
               </w:rPr>
             </w:pPr>
+            <w:proofErr w:type="spellStart"/>
             <w:r>
               <w:rPr>
                 <w:rFonts w:ascii="Consolas" w:hAnsi="Consolas"/>
@@ -12019,6 +12301,7 @@
               </w:rPr>
               <w:t>SoftSegmentEnd</w:t>
             </w:r>
+            <w:proofErr w:type="spellEnd"/>
           </w:p>
         </w:tc>
         <w:tc>
@@ -12097,6 +12380,7 @@
                 <w:color w:val="0070C0"/>
               </w:rPr>
             </w:pPr>
+            <w:proofErr w:type="spellStart"/>
             <w:r>
               <w:rPr>
                 <w:rFonts w:ascii="Consolas" w:eastAsia="Courier New" w:hAnsi="Consolas" w:cs="Courier New"/>
@@ -12111,6 +12395,7 @@
               </w:rPr>
               <w:t>SegmentEnd</w:t>
             </w:r>
+            <w:proofErr w:type="spellEnd"/>
           </w:p>
         </w:tc>
         <w:tc>
@@ -12299,6 +12584,7 @@
                 <w:color w:val="0070C0"/>
               </w:rPr>
             </w:pPr>
+            <w:proofErr w:type="spellStart"/>
             <w:r>
               <w:rPr>
                 <w:rFonts w:ascii="Consolas" w:eastAsia="Courier New" w:hAnsi="Consolas" w:cs="Courier New"/>
@@ -12306,6 +12592,7 @@
               </w:rPr>
               <w:t>EndBit</w:t>
             </w:r>
+            <w:proofErr w:type="spellEnd"/>
           </w:p>
         </w:tc>
         <w:tc>
@@ -12384,12 +12671,21 @@
                 <w:color w:val="0070C0"/>
               </w:rPr>
             </w:pPr>
+            <w:proofErr w:type="spellStart"/>
             <w:r>
               <w:rPr>
                 <w:rFonts w:ascii="Consolas" w:eastAsia="Courier New" w:hAnsi="Consolas" w:cs="Courier New"/>
                 <w:color w:val="0070C0"/>
               </w:rPr>
-              <w:t xml:space="preserve">BeginningOfVerse </w:t>
+              <w:t>BeginningOfVerse</w:t>
+            </w:r>
+            <w:proofErr w:type="spellEnd"/>
+            <w:r>
+              <w:rPr>
+                <w:rFonts w:ascii="Consolas" w:eastAsia="Courier New" w:hAnsi="Consolas" w:cs="Courier New"/>
+                <w:color w:val="0070C0"/>
+              </w:rPr>
+              <w:t xml:space="preserve"> </w:t>
             </w:r>
           </w:p>
         </w:tc>
@@ -12469,6 +12765,7 @@
                 <w:color w:val="0070C0"/>
               </w:rPr>
             </w:pPr>
+            <w:proofErr w:type="spellStart"/>
             <w:r>
               <w:rPr>
                 <w:rFonts w:ascii="Consolas" w:eastAsia="Courier New" w:hAnsi="Consolas" w:cs="Courier New"/>
@@ -12476,6 +12773,7 @@
               </w:rPr>
               <w:t>EndOfVerse</w:t>
             </w:r>
+            <w:proofErr w:type="spellEnd"/>
           </w:p>
         </w:tc>
         <w:tc>
@@ -12554,12 +12852,21 @@
                 <w:color w:val="0070C0"/>
               </w:rPr>
             </w:pPr>
+            <w:proofErr w:type="spellStart"/>
             <w:r>
               <w:rPr>
                 <w:rFonts w:ascii="Consolas" w:eastAsia="Courier New" w:hAnsi="Consolas" w:cs="Courier New"/>
                 <w:color w:val="0070C0"/>
               </w:rPr>
-              <w:t xml:space="preserve">BeginningOfChapter </w:t>
+              <w:t>BeginningOfChapter</w:t>
+            </w:r>
+            <w:proofErr w:type="spellEnd"/>
+            <w:r>
+              <w:rPr>
+                <w:rFonts w:ascii="Consolas" w:eastAsia="Courier New" w:hAnsi="Consolas" w:cs="Courier New"/>
+                <w:color w:val="0070C0"/>
+              </w:rPr>
+              <w:t xml:space="preserve"> </w:t>
             </w:r>
           </w:p>
         </w:tc>
@@ -12639,6 +12946,7 @@
                 <w:color w:val="0070C0"/>
               </w:rPr>
             </w:pPr>
+            <w:proofErr w:type="spellStart"/>
             <w:r>
               <w:rPr>
                 <w:rFonts w:ascii="Consolas" w:eastAsia="Courier New" w:hAnsi="Consolas" w:cs="Courier New"/>
@@ -12646,6 +12954,7 @@
               </w:rPr>
               <w:t>EndOfChapter</w:t>
             </w:r>
+            <w:proofErr w:type="spellEnd"/>
           </w:p>
         </w:tc>
         <w:tc>
@@ -12724,6 +13033,7 @@
                 <w:color w:val="0070C0"/>
               </w:rPr>
             </w:pPr>
+            <w:proofErr w:type="spellStart"/>
             <w:r>
               <w:rPr>
                 <w:rFonts w:ascii="Consolas" w:eastAsia="Courier New" w:hAnsi="Consolas" w:cs="Courier New"/>
@@ -12731,6 +13041,7 @@
               </w:rPr>
               <w:t>BeginningOfBook</w:t>
             </w:r>
+            <w:proofErr w:type="spellEnd"/>
           </w:p>
         </w:tc>
         <w:tc>
@@ -12809,6 +13120,7 @@
                 <w:color w:val="0070C0"/>
               </w:rPr>
             </w:pPr>
+            <w:proofErr w:type="spellStart"/>
             <w:r>
               <w:rPr>
                 <w:rFonts w:ascii="Consolas" w:eastAsia="Courier New" w:hAnsi="Consolas" w:cs="Courier New"/>
@@ -12816,6 +13128,7 @@
               </w:rPr>
               <w:t>EndOfBook</w:t>
             </w:r>
+            <w:proofErr w:type="spellEnd"/>
           </w:p>
         </w:tc>
         <w:tc>
@@ -12894,6 +13207,7 @@
                 <w:color w:val="0070C0"/>
               </w:rPr>
             </w:pPr>
+            <w:proofErr w:type="spellStart"/>
             <w:r>
               <w:rPr>
                 <w:rFonts w:ascii="Consolas" w:eastAsia="Courier New" w:hAnsi="Consolas" w:cs="Courier New"/>
@@ -12901,6 +13215,7 @@
               </w:rPr>
               <w:t>BeginningOfBible</w:t>
             </w:r>
+            <w:proofErr w:type="spellEnd"/>
           </w:p>
         </w:tc>
         <w:tc>
@@ -12980,6 +13295,7 @@
                 <w:color w:val="0070C0"/>
               </w:rPr>
             </w:pPr>
+            <w:proofErr w:type="spellStart"/>
             <w:r>
               <w:rPr>
                 <w:rFonts w:ascii="Consolas" w:eastAsia="Courier New" w:hAnsi="Consolas" w:cs="Courier New"/>
@@ -12987,6 +13303,7 @@
               </w:rPr>
               <w:t>EndOfBible</w:t>
             </w:r>
+            <w:proofErr w:type="spellEnd"/>
           </w:p>
         </w:tc>
         <w:tc>
@@ -13890,6 +14207,7 @@
                 <w:szCs w:val="18"/>
               </w:rPr>
             </w:pPr>
+            <w:proofErr w:type="spellStart"/>
             <w:r>
               <w:rPr>
                 <w:rFonts w:ascii="Consolas" w:eastAsia="Courier New" w:hAnsi="Consolas" w:cs="Courier New"/>
@@ -13899,6 +14217,7 @@
               </w:rPr>
               <w:t>NounOrPronoun</w:t>
             </w:r>
+            <w:proofErr w:type="spellEnd"/>
           </w:p>
         </w:tc>
         <w:tc>
@@ -16842,6 +17161,7 @@
                               </w:rPr>
                               <w:tab/>
                             </w:r>
+                            <w:proofErr w:type="gramStart"/>
                             <w:r>
                               <w:rPr>
                                 <w:b/>
@@ -16852,6 +17172,7 @@
                               </w:rPr>
                               <w:t>his</w:t>
                             </w:r>
+                            <w:proofErr w:type="gramEnd"/>
                             <w:r>
                               <w:rPr>
                                 <w:color w:val="5B9BD5" w:themeColor="accent1"/>
@@ -16892,6 +17213,7 @@
                               </w:rPr>
                               <w:t>is either masculine or neuter (</w:t>
                             </w:r>
+                            <w:proofErr w:type="gramStart"/>
                             <w:r>
                               <w:rPr>
                                 <w:b/>
@@ -16902,6 +17224,7 @@
                               </w:rPr>
                               <w:t>its</w:t>
                             </w:r>
+                            <w:proofErr w:type="gramEnd"/>
                             <w:r>
                               <w:rPr>
                                 <w:color w:val="5B9BD5" w:themeColor="accent1"/>
@@ -17748,6 +18071,7 @@
                 <w:color w:val="BDD6EE" w:themeColor="accent1" w:themeTint="66"/>
               </w:rPr>
             </w:pPr>
+            <w:proofErr w:type="gramStart"/>
             <w:r>
               <w:rPr>
                 <w:rFonts w:ascii="Arial" w:eastAsia="Arial" w:hAnsi="Arial" w:cs="Arial"/>
@@ -17755,7 +18079,17 @@
                 <w:color w:val="BDD6EE" w:themeColor="accent1" w:themeTint="66"/>
                 <w:sz w:val="24"/>
               </w:rPr>
-              <w:t>Bit  Pattern (Hex)</w:t>
+              <w:t>Bit  Pattern</w:t>
+            </w:r>
+            <w:proofErr w:type="gramEnd"/>
+            <w:r>
+              <w:rPr>
+                <w:rFonts w:ascii="Arial" w:eastAsia="Arial" w:hAnsi="Arial" w:cs="Arial"/>
+                <w:b/>
+                <w:color w:val="BDD6EE" w:themeColor="accent1" w:themeTint="66"/>
+                <w:sz w:val="24"/>
+              </w:rPr>
+              <w:t xml:space="preserve"> (Hex)</w:t>
             </w:r>
             <w:r>
               <w:rPr>
@@ -17962,7 +18296,27 @@
                 <w:sz w:val="20"/>
                 <w:szCs w:val="20"/>
               </w:rPr>
-              <w:t>0xBFFF (mask for lookup in OOV-Lemmata)</w:t>
+              <w:t>0xBFFF (mask for lookup in OOV-</w:t>
+            </w:r>
+            <w:proofErr w:type="spellStart"/>
+            <w:r>
+              <w:rPr>
+                <w:rFonts w:ascii="Consolas" w:eastAsia="Courier New" w:hAnsi="Consolas" w:cs="Courier New"/>
+                <w:color w:val="0070C0"/>
+                <w:sz w:val="20"/>
+                <w:szCs w:val="20"/>
+              </w:rPr>
+              <w:t>Lemmata</w:t>
+            </w:r>
+            <w:proofErr w:type="spellEnd"/>
+            <w:r>
+              <w:rPr>
+                <w:rFonts w:ascii="Consolas" w:eastAsia="Courier New" w:hAnsi="Consolas" w:cs="Courier New"/>
+                <w:color w:val="0070C0"/>
+                <w:sz w:val="20"/>
+                <w:szCs w:val="20"/>
+              </w:rPr>
+              <w:t>)</w:t>
             </w:r>
           </w:p>
         </w:tc>
@@ -18339,23 +18693,7 @@
           <w:sz w:val="28"/>
           <w:szCs w:val="28"/>
         </w:rPr>
-        <w:t xml:space="preserve">. When the </w:t>
-      </w:r>
-      <w:r>
-        <w:rPr>
-          <w:noProof/>
-          <w:sz w:val="28"/>
-          <w:szCs w:val="28"/>
-        </w:rPr>
-        <w:t>0x8000 bit</w:t>
-      </w:r>
-      <w:r>
-        <w:rPr>
-          <w:noProof/>
-          <w:sz w:val="28"/>
-          <w:szCs w:val="28"/>
-        </w:rPr>
-        <w:t xml:space="preserve"> is not set, the lemma </w:t>
+        <w:t xml:space="preserve">. When the 0x8000 bit is not set, the lemma </w:t>
       </w:r>
       <w:r>
         <w:rPr>
@@ -19744,6 +20082,7 @@
           </w:tcPr>
           <w:p>
             <w:pPr>
+              <w:jc w:val="center"/>
               <w:rPr>
                 <w:rFonts w:ascii="Consolas" w:eastAsia="Arial" w:hAnsi="Consolas" w:cs="Arial"/>
               </w:rPr>
@@ -19752,13 +20091,7 @@
               <w:rPr>
                 <w:rFonts w:ascii="Consolas" w:eastAsia="Arial" w:hAnsi="Consolas" w:cs="Arial"/>
               </w:rPr>
-              <w:t xml:space="preserve"> </w:t>
-            </w:r>
-            <w:r>
-              <w:rPr>
-                <w:rFonts w:ascii="Consolas" w:eastAsia="Arial" w:hAnsi="Consolas" w:cs="Arial"/>
-              </w:rPr>
-              <w:t xml:space="preserve">  3911</w:t>
+              <w:t>0x4217</w:t>
             </w:r>
           </w:p>
         </w:tc>
@@ -20058,11 +20391,19 @@
                 <w:rFonts w:ascii="Consolas" w:eastAsia="Arial" w:hAnsi="Consolas" w:cs="Arial"/>
               </w:rPr>
             </w:pPr>
+            <w:proofErr w:type="spellStart"/>
             <w:r>
               <w:rPr>
                 <w:rFonts w:ascii="Consolas" w:eastAsia="Arial" w:hAnsi="Consolas" w:cs="Arial"/>
               </w:rPr>
-              <w:t>Gn--------</w:t>
+              <w:t>Gn</w:t>
+            </w:r>
+            <w:proofErr w:type="spellEnd"/>
+            <w:r>
+              <w:rPr>
+                <w:rFonts w:ascii="Consolas" w:eastAsia="Arial" w:hAnsi="Consolas" w:cs="Arial"/>
+              </w:rPr>
+              <w:t>--------</w:t>
             </w:r>
           </w:p>
         </w:tc>
@@ -20251,7 +20592,21 @@
               <w:rPr>
                 <w:rFonts w:ascii="Consolas" w:eastAsia="Arial" w:hAnsi="Consolas" w:cs="Arial"/>
               </w:rPr>
-              <w:t>Ex-Exo-Exod-</w:t>
+              <w:t>Ex-Exo-</w:t>
+            </w:r>
+            <w:proofErr w:type="spellStart"/>
+            <w:r>
+              <w:rPr>
+                <w:rFonts w:ascii="Consolas" w:eastAsia="Arial" w:hAnsi="Consolas" w:cs="Arial"/>
+              </w:rPr>
+              <w:t>Exod</w:t>
+            </w:r>
+            <w:proofErr w:type="spellEnd"/>
+            <w:r>
+              <w:rPr>
+                <w:rFonts w:ascii="Consolas" w:eastAsia="Arial" w:hAnsi="Consolas" w:cs="Arial"/>
+              </w:rPr>
+              <w:t>-</w:t>
             </w:r>
           </w:p>
         </w:tc>
@@ -20484,11 +20839,19 @@
                 <w:rFonts w:ascii="Consolas" w:eastAsia="Arial" w:hAnsi="Consolas" w:cs="Arial"/>
               </w:rPr>
             </w:pPr>
+            <w:proofErr w:type="spellStart"/>
             <w:r>
               <w:rPr>
                 <w:rFonts w:ascii="Consolas" w:eastAsia="Arial" w:hAnsi="Consolas" w:cs="Arial"/>
               </w:rPr>
-              <w:t>Lv--------</w:t>
+              <w:t>Lv</w:t>
+            </w:r>
+            <w:proofErr w:type="spellEnd"/>
+            <w:r>
+              <w:rPr>
+                <w:rFonts w:ascii="Consolas" w:eastAsia="Arial" w:hAnsi="Consolas" w:cs="Arial"/>
+              </w:rPr>
+              <w:t>--------</w:t>
             </w:r>
           </w:p>
         </w:tc>
@@ -21564,7 +21927,11 @@
           </mc:Choice>
           <mc:Fallback>
             <w:pict>
-              <v:shape w14:anchorId="44C12AA9" id="Text Box 5" o:spid="_x0000_s1040" type="#_x0000_t202" style="position:absolute;margin-left:-3.9pt;margin-top:80.75pt;width:350.7pt;height:25.8pt;z-index:251728896;visibility:visible;mso-wrap-style:square;mso-width-percent:0;mso-height-percent:0;mso-wrap-distance-left:9pt;mso-wrap-distance-top:3.6pt;mso-wrap-distance-right:9pt;mso-wrap-distance-bottom:3.6pt;mso-position-horizontal:absolute;mso-position-horizontal-relative:margin;mso-position-vertical:absolute;mso-position-vertical-relative:page;mso-width-percent:0;mso-height-percent:0;mso-width-relative:margin;mso-height-relative:margin;v-text-anchor:top" o:gfxdata="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" stroked="f">
+              <v:shapetype w14:anchorId="44C12AA9" id="_x0000_t202" coordsize="21600,21600" o:spt="202" path="m,l,21600r21600,l21600,xe">
+                <v:stroke joinstyle="miter"/>
+                <v:path gradientshapeok="t" o:connecttype="rect"/>
+              </v:shapetype>
+              <v:shape id="Text Box 5" o:spid="_x0000_s1040" type="#_x0000_t202" style="position:absolute;margin-left:-3.9pt;margin-top:80.75pt;width:350.7pt;height:25.8pt;z-index:251728896;visibility:visible;mso-wrap-style:square;mso-width-percent:0;mso-height-percent:0;mso-wrap-distance-left:9pt;mso-wrap-distance-top:3.6pt;mso-wrap-distance-right:9pt;mso-wrap-distance-bottom:3.6pt;mso-position-horizontal:absolute;mso-position-horizontal-relative:margin;mso-position-vertical:absolute;mso-position-vertical-relative:page;mso-width-percent:0;mso-height-percent:0;mso-width-relative:margin;mso-height-relative:margin;v-text-anchor:top" o:gfxdata="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" stroked="f">
                 <v:textbox inset="0,0,0,0">
                   <w:txbxContent>
                     <w:tbl>
@@ -23342,7 +23709,27 @@
           <w:sz w:val="28"/>
           <w:szCs w:val="28"/>
         </w:rPr>
-        <w:t>the B:C:V:W field</w:t>
+        <w:t>the B:</w:t>
+      </w:r>
+      <w:proofErr w:type="gramStart"/>
+      <w:r>
+        <w:rPr>
+          <w:rFonts w:cstheme="minorHAnsi"/>
+          <w:color w:val="000000" w:themeColor="text1"/>
+          <w:sz w:val="28"/>
+          <w:szCs w:val="28"/>
+        </w:rPr>
+        <w:t>C:V</w:t>
+      </w:r>
+      <w:proofErr w:type="gramEnd"/>
+      <w:r>
+        <w:rPr>
+          <w:rFonts w:cstheme="minorHAnsi"/>
+          <w:color w:val="000000" w:themeColor="text1"/>
+          <w:sz w:val="28"/>
+          <w:szCs w:val="28"/>
+        </w:rPr>
+        <w:t>:W field</w:t>
       </w:r>
       <w:r>
         <w:rPr>
@@ -23692,6 +24079,7 @@
                 <w:szCs w:val="24"/>
               </w:rPr>
             </w:pPr>
+            <w:proofErr w:type="spellStart"/>
             <w:r>
               <w:rPr>
                 <w:rFonts w:eastAsia="Arial" w:cstheme="minorHAnsi"/>
@@ -23700,6 +24088,7 @@
               </w:rPr>
               <w:t>covenantbreaker</w:t>
             </w:r>
+            <w:proofErr w:type="spellEnd"/>
             <w:r>
               <w:rPr>
                 <w:rFonts w:eastAsia="Arial" w:cstheme="minorHAnsi"/>
@@ -23809,11 +24198,16 @@
                                     <w:pStyle w:val="Heading1"/>
                                     <w:ind w:left="0" w:firstLine="0"/>
                                   </w:pPr>
+                                  <w:proofErr w:type="spellStart"/>
                                   <w:r>
                                     <w:t>Lemma</w:t>
                                   </w:r>
                                   <w:r>
-                                    <w:t>ta Content</w:t>
+                                    <w:t>ta</w:t>
+                                  </w:r>
+                                  <w:proofErr w:type="spellEnd"/>
+                                  <w:r>
+                                    <w:t xml:space="preserve"> Content</w:t>
                                   </w:r>
                                   <w:r>
                                     <w:t xml:space="preserve"> </w:t>
@@ -23930,11 +24324,16 @@
                               <w:pStyle w:val="Heading1"/>
                               <w:ind w:left="0" w:firstLine="0"/>
                             </w:pPr>
+                            <w:proofErr w:type="spellStart"/>
                             <w:r>
                               <w:t>Lemma</w:t>
                             </w:r>
                             <w:r>
-                              <w:t>ta Content</w:t>
+                              <w:t>ta</w:t>
+                            </w:r>
+                            <w:proofErr w:type="spellEnd"/>
+                            <w:r>
+                              <w:t xml:space="preserve"> Content</w:t>
                             </w:r>
                             <w:r>
                               <w:t xml:space="preserve"> </w:t>
@@ -24005,6 +24404,7 @@
           </mc:Fallback>
         </mc:AlternateContent>
       </w:r>
+      <w:proofErr w:type="spellStart"/>
       <w:r>
         <w:rPr>
           <w:sz w:val="28"/>
@@ -24017,7 +24417,15 @@
           <w:sz w:val="28"/>
           <w:szCs w:val="28"/>
         </w:rPr>
-        <w:t>ta content</w:t>
+        <w:t>ta</w:t>
+      </w:r>
+      <w:proofErr w:type="spellEnd"/>
+      <w:r>
+        <w:rPr>
+          <w:sz w:val="28"/>
+          <w:szCs w:val="28"/>
+        </w:rPr>
+        <w:t xml:space="preserve"> content</w:t>
       </w:r>
       <w:r>
         <w:rPr>
@@ -24045,7 +24453,23 @@
           <w:sz w:val="28"/>
           <w:szCs w:val="28"/>
         </w:rPr>
-        <w:t xml:space="preserve"> Lemmata </w:t>
+        <w:t xml:space="preserve"> </w:t>
+      </w:r>
+      <w:proofErr w:type="spellStart"/>
+      <w:r>
+        <w:rPr>
+          <w:sz w:val="28"/>
+          <w:szCs w:val="28"/>
+        </w:rPr>
+        <w:t>Lemmata</w:t>
+      </w:r>
+      <w:proofErr w:type="spellEnd"/>
+      <w:r>
+        <w:rPr>
+          <w:sz w:val="28"/>
+          <w:szCs w:val="28"/>
+        </w:rPr>
+        <w:t xml:space="preserve"> </w:t>
       </w:r>
       <w:r>
         <w:rPr>
@@ -24068,12 +24492,37 @@
         </w:rPr>
         <w:t xml:space="preserve">Now, </w:t>
       </w:r>
-      <w:r>
-        <w:rPr>
-          <w:sz w:val="28"/>
-          <w:szCs w:val="28"/>
-        </w:rPr>
-        <w:t xml:space="preserve">Lemmata are obtained from the MorphAdorner Java </w:t>
+      <w:proofErr w:type="spellStart"/>
+      <w:r>
+        <w:rPr>
+          <w:sz w:val="28"/>
+          <w:szCs w:val="28"/>
+        </w:rPr>
+        <w:t>Lemmata</w:t>
+      </w:r>
+      <w:proofErr w:type="spellEnd"/>
+      <w:r>
+        <w:rPr>
+          <w:sz w:val="28"/>
+          <w:szCs w:val="28"/>
+        </w:rPr>
+        <w:t xml:space="preserve"> are obtained from the </w:t>
+      </w:r>
+      <w:proofErr w:type="spellStart"/>
+      <w:r>
+        <w:rPr>
+          <w:sz w:val="28"/>
+          <w:szCs w:val="28"/>
+        </w:rPr>
+        <w:t>MorphAdorner</w:t>
+      </w:r>
+      <w:proofErr w:type="spellEnd"/>
+      <w:r>
+        <w:rPr>
+          <w:sz w:val="28"/>
+          <w:szCs w:val="28"/>
+        </w:rPr>
+        <w:t xml:space="preserve"> Java </w:t>
       </w:r>
       <w:r>
         <w:rPr>
@@ -24096,12 +24545,21 @@
         </w:rPr>
         <w:t xml:space="preserve">Additionally, </w:t>
       </w:r>
-      <w:r>
-        <w:rPr>
-          <w:sz w:val="28"/>
-          <w:szCs w:val="28"/>
-        </w:rPr>
-        <w:t>MorphAdorner performs all POS</w:t>
+      <w:proofErr w:type="spellStart"/>
+      <w:r>
+        <w:rPr>
+          <w:sz w:val="28"/>
+          <w:szCs w:val="28"/>
+        </w:rPr>
+        <w:t>MorphAdorner</w:t>
+      </w:r>
+      <w:proofErr w:type="spellEnd"/>
+      <w:r>
+        <w:rPr>
+          <w:sz w:val="28"/>
+          <w:szCs w:val="28"/>
+        </w:rPr>
+        <w:t xml:space="preserve"> performs all POS</w:t>
       </w:r>
       <w:r>
         <w:rPr>
@@ -24199,7 +24657,23 @@
           <w:sz w:val="28"/>
           <w:szCs w:val="28"/>
         </w:rPr>
-        <w:t xml:space="preserve"> English words or lexemes, </w:t>
+        <w:t xml:space="preserve"> English </w:t>
+      </w:r>
+      <w:proofErr w:type="gramStart"/>
+      <w:r>
+        <w:rPr>
+          <w:sz w:val="28"/>
+          <w:szCs w:val="28"/>
+        </w:rPr>
+        <w:t>words</w:t>
+      </w:r>
+      <w:proofErr w:type="gramEnd"/>
+      <w:r>
+        <w:rPr>
+          <w:sz w:val="28"/>
+          <w:szCs w:val="28"/>
+        </w:rPr>
+        <w:t xml:space="preserve"> or lexemes, </w:t>
       </w:r>
       <w:r>
         <w:rPr>
@@ -24234,7 +24708,23 @@
           <w:sz w:val="28"/>
           <w:szCs w:val="28"/>
         </w:rPr>
-        <w:t xml:space="preserve">‘wast’, </w:t>
+        <w:t>‘</w:t>
+      </w:r>
+      <w:proofErr w:type="spellStart"/>
+      <w:r>
+        <w:rPr>
+          <w:sz w:val="28"/>
+          <w:szCs w:val="28"/>
+        </w:rPr>
+        <w:t>wast</w:t>
+      </w:r>
+      <w:proofErr w:type="spellEnd"/>
+      <w:r>
+        <w:rPr>
+          <w:sz w:val="28"/>
+          <w:szCs w:val="28"/>
+        </w:rPr>
+        <w:t xml:space="preserve">’, </w:t>
       </w:r>
       <w:r>
         <w:rPr>
@@ -24318,7 +24808,23 @@
           <w:sz w:val="28"/>
           <w:szCs w:val="28"/>
         </w:rPr>
-        <w:t xml:space="preserve">Consequently, Lemmata lookup requires </w:t>
+        <w:t xml:space="preserve">Consequently, </w:t>
+      </w:r>
+      <w:proofErr w:type="spellStart"/>
+      <w:r>
+        <w:rPr>
+          <w:sz w:val="28"/>
+          <w:szCs w:val="28"/>
+        </w:rPr>
+        <w:t>Lemmata</w:t>
+      </w:r>
+      <w:proofErr w:type="spellEnd"/>
+      <w:r>
+        <w:rPr>
+          <w:sz w:val="28"/>
+          <w:szCs w:val="28"/>
+        </w:rPr>
+        <w:t xml:space="preserve"> lookup requires </w:t>
       </w:r>
       <w:r>
         <w:rPr>
@@ -24332,7 +24838,23 @@
           <w:sz w:val="28"/>
           <w:szCs w:val="28"/>
         </w:rPr>
-        <w:t xml:space="preserve"> POS tag. Successful lookups into Lemmata </w:t>
+        <w:t xml:space="preserve"> POS tag. Successful lookups into </w:t>
+      </w:r>
+      <w:proofErr w:type="spellStart"/>
+      <w:r>
+        <w:rPr>
+          <w:sz w:val="28"/>
+          <w:szCs w:val="28"/>
+        </w:rPr>
+        <w:t>Lemmata</w:t>
+      </w:r>
+      <w:proofErr w:type="spellEnd"/>
+      <w:r>
+        <w:rPr>
+          <w:sz w:val="28"/>
+          <w:szCs w:val="28"/>
+        </w:rPr>
+        <w:t xml:space="preserve"> </w:t>
       </w:r>
       <w:r>
         <w:rPr>
@@ -24360,8 +24882,33 @@
           <w:sz w:val="28"/>
           <w:szCs w:val="28"/>
         </w:rPr>
-        <w:t xml:space="preserve"> of WordKeys or OOVKeys</w:t>
-      </w:r>
+        <w:t xml:space="preserve"> of </w:t>
+      </w:r>
+      <w:proofErr w:type="spellStart"/>
+      <w:r>
+        <w:rPr>
+          <w:sz w:val="28"/>
+          <w:szCs w:val="28"/>
+        </w:rPr>
+        <w:t>WordKeys</w:t>
+      </w:r>
+      <w:proofErr w:type="spellEnd"/>
+      <w:r>
+        <w:rPr>
+          <w:sz w:val="28"/>
+          <w:szCs w:val="28"/>
+        </w:rPr>
+        <w:t xml:space="preserve"> or </w:t>
+      </w:r>
+      <w:proofErr w:type="spellStart"/>
+      <w:r>
+        <w:rPr>
+          <w:sz w:val="28"/>
+          <w:szCs w:val="28"/>
+        </w:rPr>
+        <w:t>OOVKeys</w:t>
+      </w:r>
+      <w:proofErr w:type="spellEnd"/>
       <w:r>
         <w:rPr>
           <w:sz w:val="28"/>
@@ -24430,7 +24977,23 @@
           <w:sz w:val="28"/>
           <w:szCs w:val="28"/>
         </w:rPr>
-        <w:t xml:space="preserve"> the OOV-Lemmata table).</w:t>
+        <w:t xml:space="preserve"> the OOV-</w:t>
+      </w:r>
+      <w:proofErr w:type="spellStart"/>
+      <w:r>
+        <w:rPr>
+          <w:sz w:val="28"/>
+          <w:szCs w:val="28"/>
+        </w:rPr>
+        <w:t>Lemmata</w:t>
+      </w:r>
+      <w:proofErr w:type="spellEnd"/>
+      <w:r>
+        <w:rPr>
+          <w:sz w:val="28"/>
+          <w:szCs w:val="28"/>
+        </w:rPr>
+        <w:t xml:space="preserve"> table).</w:t>
       </w:r>
     </w:p>
     <w:tbl>
@@ -24653,6 +25216,7 @@
                 <w:sz w:val="24"/>
               </w:rPr>
             </w:pPr>
+            <w:proofErr w:type="spellStart"/>
             <w:r>
               <w:rPr>
                 <w:rFonts w:ascii="Arial" w:eastAsia="Arial" w:hAnsi="Arial" w:cs="Arial"/>
@@ -24660,7 +25224,17 @@
                 <w:color w:val="FFFFFF"/>
                 <w:sz w:val="24"/>
               </w:rPr>
-              <w:t>Lemmata Array</w:t>
+              <w:t>Lemmata</w:t>
+            </w:r>
+            <w:proofErr w:type="spellEnd"/>
+            <w:r>
+              <w:rPr>
+                <w:rFonts w:ascii="Arial" w:eastAsia="Arial" w:hAnsi="Arial" w:cs="Arial"/>
+                <w:b/>
+                <w:color w:val="FFFFFF"/>
+                <w:sz w:val="24"/>
+              </w:rPr>
+              <w:t xml:space="preserve"> Array</w:t>
             </w:r>
           </w:p>
           <w:p>
@@ -25309,7 +25883,25 @@
                 <w:sz w:val="24"/>
                 <w:szCs w:val="24"/>
               </w:rPr>
-              <w:t>002 (i)</w:t>
+              <w:t>002 (</w:t>
+            </w:r>
+            <w:proofErr w:type="spellStart"/>
+            <w:r>
+              <w:rPr>
+                <w:rFonts w:eastAsia="Arial" w:cstheme="minorHAnsi"/>
+                <w:sz w:val="24"/>
+                <w:szCs w:val="24"/>
+              </w:rPr>
+              <w:t>i</w:t>
+            </w:r>
+            <w:proofErr w:type="spellEnd"/>
+            <w:r>
+              <w:rPr>
+                <w:rFonts w:eastAsia="Arial" w:cstheme="minorHAnsi"/>
+                <w:sz w:val="24"/>
+                <w:szCs w:val="24"/>
+              </w:rPr>
+              <w:t>)</w:t>
             </w:r>
           </w:p>
         </w:tc>
@@ -25620,6 +26212,7 @@
               </w:rPr>
               <w:t xml:space="preserve"> (</w:t>
             </w:r>
+            <w:proofErr w:type="spellStart"/>
             <w:r>
               <w:rPr>
                 <w:sz w:val="24"/>
@@ -25627,6 +26220,7 @@
               </w:rPr>
               <w:t>elim</w:t>
             </w:r>
+            <w:proofErr w:type="spellEnd"/>
             <w:r>
               <w:rPr>
                 <w:sz w:val="24"/>
@@ -26276,8 +26870,19 @@
                 <w:color w:val="BDD6EE" w:themeColor="accent1" w:themeTint="66"/>
                 <w:sz w:val="24"/>
               </w:rPr>
-              <w:t>1 bits</w:t>
-            </w:r>
+              <w:t xml:space="preserve">1 </w:t>
+            </w:r>
+            <w:proofErr w:type="gramStart"/>
+            <w:r>
+              <w:rPr>
+                <w:rFonts w:ascii="Arial" w:eastAsia="Arial" w:hAnsi="Arial" w:cs="Arial"/>
+                <w:b/>
+                <w:color w:val="BDD6EE" w:themeColor="accent1" w:themeTint="66"/>
+                <w:sz w:val="24"/>
+              </w:rPr>
+              <w:t>bits</w:t>
+            </w:r>
+            <w:proofErr w:type="gramEnd"/>
           </w:p>
         </w:tc>
         <w:tc>
@@ -26651,8 +27256,13 @@
                                   <w:r>
                                     <w:t>OOV-</w:t>
                                   </w:r>
+                                  <w:proofErr w:type="spellStart"/>
                                   <w:r>
-                                    <w:t xml:space="preserve">Lemmata Content </w:t>
+                                    <w:t>Lemmata</w:t>
+                                  </w:r>
+                                  <w:proofErr w:type="spellEnd"/>
+                                  <w:r>
+                                    <w:t xml:space="preserve"> Content </w:t>
                                   </w:r>
                                   <w:r>
                                     <w:rPr>
@@ -26757,8 +27367,13 @@
                             <w:r>
                               <w:t>OOV-</w:t>
                             </w:r>
+                            <w:proofErr w:type="spellStart"/>
                             <w:r>
-                              <w:t xml:space="preserve">Lemmata Content </w:t>
+                              <w:t>Lemmata</w:t>
+                            </w:r>
+                            <w:proofErr w:type="spellEnd"/>
+                            <w:r>
+                              <w:t xml:space="preserve"> Content </w:t>
                             </w:r>
                             <w:r>
                               <w:rPr>
@@ -26877,7 +27492,15 @@
                               <w:ind w:left="0" w:firstLine="0"/>
                             </w:pPr>
                             <w:r>
-                              <w:t xml:space="preserve">OOV-Lemmata Content </w:t>
+                              <w:t>OOV-</w:t>
+                            </w:r>
+                            <w:proofErr w:type="spellStart"/>
+                            <w:r>
+                              <w:t>Lemmata</w:t>
+                            </w:r>
+                            <w:proofErr w:type="spellEnd"/>
+                            <w:r>
+                              <w:t xml:space="preserve"> Content </w:t>
                             </w:r>
                             <w:r>
                               <w:rPr>
@@ -27268,14 +27891,32 @@
           <w:sz w:val="28"/>
           <w:szCs w:val="28"/>
         </w:rPr>
-        <w:t xml:space="preserve">. This is an 5-bit </w:t>
-      </w:r>
+        <w:t xml:space="preserve">. This is </w:t>
+      </w:r>
+      <w:proofErr w:type="gramStart"/>
       <w:r>
         <w:rPr>
           <w:rFonts w:asciiTheme="minorHAnsi" w:hAnsiTheme="minorHAnsi" w:cstheme="minorHAnsi"/>
           <w:sz w:val="28"/>
           <w:szCs w:val="28"/>
         </w:rPr>
+        <w:t>an</w:t>
+      </w:r>
+      <w:proofErr w:type="gramEnd"/>
+      <w:r>
+        <w:rPr>
+          <w:rFonts w:asciiTheme="minorHAnsi" w:hAnsiTheme="minorHAnsi" w:cstheme="minorHAnsi"/>
+          <w:sz w:val="28"/>
+          <w:szCs w:val="28"/>
+        </w:rPr>
+        <w:t xml:space="preserve"> 5-bit </w:t>
+      </w:r>
+      <w:r>
+        <w:rPr>
+          <w:rFonts w:asciiTheme="minorHAnsi" w:hAnsiTheme="minorHAnsi" w:cstheme="minorHAnsi"/>
+          <w:sz w:val="28"/>
+          <w:szCs w:val="28"/>
+        </w:rPr>
         <w:t>encoded value</w:t>
       </w:r>
       <w:r>
@@ -27372,7 +28013,25 @@
           <w:sz w:val="28"/>
           <w:szCs w:val="28"/>
         </w:rPr>
-        <w:t>readable POS string can be found in the github repo</w:t>
+        <w:t xml:space="preserve">readable POS string can be found in the </w:t>
+      </w:r>
+      <w:proofErr w:type="spellStart"/>
+      <w:r>
+        <w:rPr>
+          <w:rFonts w:asciiTheme="minorHAnsi" w:hAnsiTheme="minorHAnsi" w:cstheme="minorHAnsi"/>
+          <w:sz w:val="28"/>
+          <w:szCs w:val="28"/>
+        </w:rPr>
+        <w:t>github</w:t>
+      </w:r>
+      <w:proofErr w:type="spellEnd"/>
+      <w:r>
+        <w:rPr>
+          <w:rFonts w:asciiTheme="minorHAnsi" w:hAnsiTheme="minorHAnsi" w:cstheme="minorHAnsi"/>
+          <w:sz w:val="28"/>
+          <w:szCs w:val="28"/>
+        </w:rPr>
+        <w:t xml:space="preserve"> repo</w:t>
       </w:r>
       <w:r>
         <w:rPr>
@@ -27699,6 +28358,7 @@
                 <w:szCs w:val="24"/>
               </w:rPr>
             </w:pPr>
+            <w:proofErr w:type="gramStart"/>
             <w:r>
               <w:rPr>
                 <w:rFonts w:ascii="Arial" w:eastAsia="Arial" w:hAnsi="Arial" w:cs="Arial"/>
@@ -27707,7 +28367,18 @@
                 <w:sz w:val="24"/>
                 <w:szCs w:val="24"/>
               </w:rPr>
-              <w:t>POS[0]</w:t>
+              <w:t>POS[</w:t>
+            </w:r>
+            <w:proofErr w:type="gramEnd"/>
+            <w:r>
+              <w:rPr>
+                <w:rFonts w:ascii="Arial" w:eastAsia="Arial" w:hAnsi="Arial" w:cs="Arial"/>
+                <w:b/>
+                <w:color w:val="FFFFFF" w:themeColor="background1"/>
+                <w:sz w:val="24"/>
+                <w:szCs w:val="24"/>
+              </w:rPr>
+              <w:t>0]</w:t>
             </w:r>
           </w:p>
           <w:p>
@@ -27767,6 +28438,7 @@
                 <w:szCs w:val="24"/>
               </w:rPr>
             </w:pPr>
+            <w:proofErr w:type="gramStart"/>
             <w:r>
               <w:rPr>
                 <w:rFonts w:ascii="Arial" w:eastAsia="Arial" w:hAnsi="Arial" w:cs="Arial"/>
@@ -27775,7 +28447,18 @@
                 <w:sz w:val="24"/>
                 <w:szCs w:val="24"/>
               </w:rPr>
-              <w:t>POS[1]</w:t>
+              <w:t>POS[</w:t>
+            </w:r>
+            <w:proofErr w:type="gramEnd"/>
+            <w:r>
+              <w:rPr>
+                <w:rFonts w:ascii="Arial" w:eastAsia="Arial" w:hAnsi="Arial" w:cs="Arial"/>
+                <w:b/>
+                <w:color w:val="FFFFFF" w:themeColor="background1"/>
+                <w:sz w:val="24"/>
+                <w:szCs w:val="24"/>
+              </w:rPr>
+              <w:t>1]</w:t>
             </w:r>
           </w:p>
           <w:p>
@@ -27835,6 +28518,7 @@
                 <w:szCs w:val="24"/>
               </w:rPr>
             </w:pPr>
+            <w:proofErr w:type="gramStart"/>
             <w:r>
               <w:rPr>
                 <w:rFonts w:ascii="Arial" w:eastAsia="Arial" w:hAnsi="Arial" w:cs="Arial"/>
@@ -27843,7 +28527,18 @@
                 <w:sz w:val="24"/>
                 <w:szCs w:val="24"/>
               </w:rPr>
-              <w:t>POS[2]</w:t>
+              <w:t>POS[</w:t>
+            </w:r>
+            <w:proofErr w:type="gramEnd"/>
+            <w:r>
+              <w:rPr>
+                <w:rFonts w:ascii="Arial" w:eastAsia="Arial" w:hAnsi="Arial" w:cs="Arial"/>
+                <w:b/>
+                <w:color w:val="FFFFFF" w:themeColor="background1"/>
+                <w:sz w:val="24"/>
+                <w:szCs w:val="24"/>
+              </w:rPr>
+              <w:t>2]</w:t>
             </w:r>
           </w:p>
           <w:p>
@@ -28107,56 +28802,9 @@
                 <w:sz w:val="16"/>
                 <w:szCs w:val="16"/>
               </w:rPr>
-              <w:t xml:space="preserve"> [ ]</w:t>
-            </w:r>
-          </w:p>
-        </w:tc>
-        <w:tc>
-          <w:tcPr>
-            <w:tcW w:w="990" w:type="dxa"/>
-            <w:tcBorders>
-              <w:top w:val="single" w:sz="12" w:space="0" w:color="auto"/>
-              <w:left w:val="single" w:sz="12" w:space="0" w:color="FFFFFF" w:themeColor="background1"/>
-              <w:bottom w:val="single" w:sz="12" w:space="0" w:color="000000" w:themeColor="text1"/>
-              <w:right w:val="single" w:sz="12" w:space="0" w:color="FFFFFF" w:themeColor="background1"/>
-            </w:tcBorders>
-            <w:shd w:val="clear" w:color="auto" w:fill="000000"/>
-            <w:vAlign w:val="center"/>
-          </w:tcPr>
-          <w:p>
-            <w:pPr>
-              <w:keepNext/>
-              <w:keepLines/>
-              <w:ind w:left="14"/>
-              <w:rPr>
-                <w:rFonts w:ascii="Arial" w:eastAsia="Arial" w:hAnsi="Arial" w:cs="Arial"/>
-                <w:b/>
-                <w:color w:val="FFFFFF"/>
-                <w:sz w:val="24"/>
-              </w:rPr>
-            </w:pPr>
-            <w:r>
-              <w:rPr>
-                <w:rFonts w:ascii="Arial" w:eastAsia="Arial" w:hAnsi="Arial" w:cs="Arial"/>
-                <w:b/>
-                <w:color w:val="FFFFFF"/>
-                <w:sz w:val="24"/>
-              </w:rPr>
-              <w:t>Display</w:t>
-            </w:r>
-          </w:p>
-          <w:p>
-            <w:pPr>
-              <w:keepNext/>
-              <w:keepLines/>
-              <w:ind w:left="14"/>
-              <w:rPr>
-                <w:rFonts w:ascii="Arial" w:eastAsia="Arial" w:hAnsi="Arial" w:cs="Arial"/>
-                <w:b/>
-                <w:color w:val="FFFFFF"/>
-                <w:sz w:val="24"/>
-              </w:rPr>
-            </w:pPr>
+              <w:t xml:space="preserve"> </w:t>
+            </w:r>
+            <w:proofErr w:type="gramStart"/>
             <w:r>
               <w:rPr>
                 <w:rFonts w:ascii="Arial" w:eastAsia="Arial" w:hAnsi="Arial" w:cs="Arial"/>
@@ -28165,8 +28813,58 @@
                 <w:sz w:val="16"/>
                 <w:szCs w:val="16"/>
               </w:rPr>
-              <w:t>char[</w:t>
-            </w:r>
+              <w:t>[ ]</w:t>
+            </w:r>
+            <w:proofErr w:type="gramEnd"/>
+          </w:p>
+        </w:tc>
+        <w:tc>
+          <w:tcPr>
+            <w:tcW w:w="990" w:type="dxa"/>
+            <w:tcBorders>
+              <w:top w:val="single" w:sz="12" w:space="0" w:color="auto"/>
+              <w:left w:val="single" w:sz="12" w:space="0" w:color="FFFFFF" w:themeColor="background1"/>
+              <w:bottom w:val="single" w:sz="12" w:space="0" w:color="000000" w:themeColor="text1"/>
+              <w:right w:val="single" w:sz="12" w:space="0" w:color="FFFFFF" w:themeColor="background1"/>
+            </w:tcBorders>
+            <w:shd w:val="clear" w:color="auto" w:fill="000000"/>
+            <w:vAlign w:val="center"/>
+          </w:tcPr>
+          <w:p>
+            <w:pPr>
+              <w:keepNext/>
+              <w:keepLines/>
+              <w:ind w:left="14"/>
+              <w:rPr>
+                <w:rFonts w:ascii="Arial" w:eastAsia="Arial" w:hAnsi="Arial" w:cs="Arial"/>
+                <w:b/>
+                <w:color w:val="FFFFFF"/>
+                <w:sz w:val="24"/>
+              </w:rPr>
+            </w:pPr>
+            <w:r>
+              <w:rPr>
+                <w:rFonts w:ascii="Arial" w:eastAsia="Arial" w:hAnsi="Arial" w:cs="Arial"/>
+                <w:b/>
+                <w:color w:val="FFFFFF"/>
+                <w:sz w:val="24"/>
+              </w:rPr>
+              <w:t>Display</w:t>
+            </w:r>
+          </w:p>
+          <w:p>
+            <w:pPr>
+              <w:keepNext/>
+              <w:keepLines/>
+              <w:ind w:left="14"/>
+              <w:rPr>
+                <w:rFonts w:ascii="Arial" w:eastAsia="Arial" w:hAnsi="Arial" w:cs="Arial"/>
+                <w:b/>
+                <w:color w:val="FFFFFF"/>
+                <w:sz w:val="24"/>
+              </w:rPr>
+            </w:pPr>
+            <w:proofErr w:type="gramStart"/>
             <w:r>
               <w:rPr>
                 <w:rFonts w:ascii="Arial" w:eastAsia="Arial" w:hAnsi="Arial" w:cs="Arial"/>
@@ -28175,8 +28873,9 @@
                 <w:sz w:val="16"/>
                 <w:szCs w:val="16"/>
               </w:rPr>
-              <w:t xml:space="preserve"> </w:t>
-            </w:r>
+              <w:t>char[</w:t>
+            </w:r>
+            <w:proofErr w:type="gramEnd"/>
             <w:r>
               <w:rPr>
                 <w:rFonts w:ascii="Arial" w:eastAsia="Arial" w:hAnsi="Arial" w:cs="Arial"/>
@@ -28185,56 +28884,8 @@
                 <w:sz w:val="16"/>
                 <w:szCs w:val="16"/>
               </w:rPr>
-              <w:t>]</w:t>
-            </w:r>
-          </w:p>
-        </w:tc>
-        <w:tc>
-          <w:tcPr>
-            <w:tcW w:w="1085" w:type="dxa"/>
-            <w:tcBorders>
-              <w:top w:val="single" w:sz="12" w:space="0" w:color="auto"/>
-              <w:left w:val="single" w:sz="12" w:space="0" w:color="FFFFFF" w:themeColor="background1"/>
-              <w:bottom w:val="single" w:sz="12" w:space="0" w:color="000000" w:themeColor="text1"/>
-              <w:right w:val="single" w:sz="12" w:space="0" w:color="auto"/>
-            </w:tcBorders>
-            <w:shd w:val="clear" w:color="auto" w:fill="000000"/>
-            <w:vAlign w:val="center"/>
-          </w:tcPr>
-          <w:p>
-            <w:pPr>
-              <w:keepNext/>
-              <w:keepLines/>
-              <w:ind w:left="14"/>
-              <w:rPr>
-                <w:rFonts w:ascii="Arial" w:eastAsia="Arial" w:hAnsi="Arial" w:cs="Arial"/>
-                <w:b/>
-                <w:color w:val="FFFFFF"/>
-                <w:sz w:val="24"/>
-              </w:rPr>
-            </w:pPr>
-            <w:r>
-              <w:rPr>
-                <w:rFonts w:ascii="Arial" w:eastAsia="Arial" w:hAnsi="Arial" w:cs="Arial"/>
-                <w:b/>
-                <w:color w:val="FFFFFF"/>
-                <w:sz w:val="24"/>
-              </w:rPr>
-              <w:t>Modern</w:t>
-            </w:r>
-          </w:p>
-          <w:p>
-            <w:pPr>
-              <w:keepNext/>
-              <w:keepLines/>
-              <w:ind w:left="14"/>
-              <w:rPr>
-                <w:rFonts w:ascii="Arial" w:eastAsia="Arial" w:hAnsi="Arial" w:cs="Arial"/>
-                <w:b/>
-                <w:color w:val="FFFFFF"/>
-                <w:sz w:val="24"/>
-              </w:rPr>
-            </w:pPr>
+              <w:t xml:space="preserve"> </w:t>
+            </w:r>
             <w:r>
               <w:rPr>
                 <w:rFonts w:ascii="Arial" w:eastAsia="Arial" w:hAnsi="Arial" w:cs="Arial"/>
@@ -28243,8 +28894,56 @@
                 <w:sz w:val="16"/>
                 <w:szCs w:val="16"/>
               </w:rPr>
-              <w:t>char</w:t>
-            </w:r>
+              <w:t>]</w:t>
+            </w:r>
+          </w:p>
+        </w:tc>
+        <w:tc>
+          <w:tcPr>
+            <w:tcW w:w="1085" w:type="dxa"/>
+            <w:tcBorders>
+              <w:top w:val="single" w:sz="12" w:space="0" w:color="auto"/>
+              <w:left w:val="single" w:sz="12" w:space="0" w:color="FFFFFF" w:themeColor="background1"/>
+              <w:bottom w:val="single" w:sz="12" w:space="0" w:color="000000" w:themeColor="text1"/>
+              <w:right w:val="single" w:sz="12" w:space="0" w:color="auto"/>
+            </w:tcBorders>
+            <w:shd w:val="clear" w:color="auto" w:fill="000000"/>
+            <w:vAlign w:val="center"/>
+          </w:tcPr>
+          <w:p>
+            <w:pPr>
+              <w:keepNext/>
+              <w:keepLines/>
+              <w:ind w:left="14"/>
+              <w:rPr>
+                <w:rFonts w:ascii="Arial" w:eastAsia="Arial" w:hAnsi="Arial" w:cs="Arial"/>
+                <w:b/>
+                <w:color w:val="FFFFFF"/>
+                <w:sz w:val="24"/>
+              </w:rPr>
+            </w:pPr>
+            <w:r>
+              <w:rPr>
+                <w:rFonts w:ascii="Arial" w:eastAsia="Arial" w:hAnsi="Arial" w:cs="Arial"/>
+                <w:b/>
+                <w:color w:val="FFFFFF"/>
+                <w:sz w:val="24"/>
+              </w:rPr>
+              <w:t>Modern</w:t>
+            </w:r>
+          </w:p>
+          <w:p>
+            <w:pPr>
+              <w:keepNext/>
+              <w:keepLines/>
+              <w:ind w:left="14"/>
+              <w:rPr>
+                <w:rFonts w:ascii="Arial" w:eastAsia="Arial" w:hAnsi="Arial" w:cs="Arial"/>
+                <w:b/>
+                <w:color w:val="FFFFFF"/>
+                <w:sz w:val="24"/>
+              </w:rPr>
+            </w:pPr>
             <w:r>
               <w:rPr>
                 <w:rFonts w:ascii="Arial" w:eastAsia="Arial" w:hAnsi="Arial" w:cs="Arial"/>
@@ -28253,8 +28952,30 @@
                 <w:sz w:val="16"/>
                 <w:szCs w:val="16"/>
               </w:rPr>
-              <w:t xml:space="preserve"> [ ]</w:t>
-            </w:r>
+              <w:t>char</w:t>
+            </w:r>
+            <w:r>
+              <w:rPr>
+                <w:rFonts w:ascii="Arial" w:eastAsia="Arial" w:hAnsi="Arial" w:cs="Arial"/>
+                <w:b/>
+                <w:color w:val="FFFFFF"/>
+                <w:sz w:val="16"/>
+                <w:szCs w:val="16"/>
+              </w:rPr>
+              <w:t xml:space="preserve"> </w:t>
+            </w:r>
+            <w:proofErr w:type="gramStart"/>
+            <w:r>
+              <w:rPr>
+                <w:rFonts w:ascii="Arial" w:eastAsia="Arial" w:hAnsi="Arial" w:cs="Arial"/>
+                <w:b/>
+                <w:color w:val="FFFFFF"/>
+                <w:sz w:val="16"/>
+                <w:szCs w:val="16"/>
+              </w:rPr>
+              <w:t>[ ]</w:t>
+            </w:r>
+            <w:proofErr w:type="gramEnd"/>
           </w:p>
         </w:tc>
       </w:tr>
@@ -28918,6 +29639,7 @@
               </w:rPr>
               <w:t xml:space="preserve">Entities = </w:t>
             </w:r>
+            <w:proofErr w:type="gramStart"/>
             <w:r>
               <w:rPr>
                 <w:rFonts w:eastAsia="Arial" w:cstheme="minorHAnsi"/>
@@ -28925,6 +29647,7 @@
               </w:rPr>
               <w:t>{ }</w:t>
             </w:r>
+            <w:proofErr w:type="gramEnd"/>
           </w:p>
           <w:p>
             <w:pPr>
@@ -29199,6 +29922,7 @@
                 <w:color w:val="808080" w:themeColor="background1" w:themeShade="80"/>
               </w:rPr>
             </w:pPr>
+            <w:proofErr w:type="spellStart"/>
             <w:r>
               <w:rPr>
                 <w:rFonts w:eastAsia="Arial" w:cstheme="minorHAnsi"/>
@@ -29206,6 +29930,7 @@
               </w:rPr>
               <w:t>i</w:t>
             </w:r>
+            <w:proofErr w:type="spellEnd"/>
           </w:p>
         </w:tc>
         <w:tc>
@@ -29278,6 +30003,7 @@
               </w:rPr>
               <w:t xml:space="preserve">Entities = </w:t>
             </w:r>
+            <w:proofErr w:type="gramStart"/>
             <w:r>
               <w:rPr>
                 <w:rFonts w:eastAsia="Arial" w:cstheme="minorHAnsi"/>
@@ -29285,6 +30011,7 @@
               </w:rPr>
               <w:t>{ }</w:t>
             </w:r>
+            <w:proofErr w:type="gramEnd"/>
           </w:p>
           <w:p>
             <w:pPr>
@@ -29965,6 +30692,7 @@
                 <w:color w:val="808080" w:themeColor="background1" w:themeShade="80"/>
               </w:rPr>
             </w:pPr>
+            <w:proofErr w:type="spellStart"/>
             <w:r>
               <w:rPr>
                 <w:rFonts w:eastAsia="Arial" w:cstheme="minorHAnsi"/>
@@ -29972,6 +30700,7 @@
               </w:rPr>
               <w:t>adam</w:t>
             </w:r>
+            <w:proofErr w:type="spellEnd"/>
           </w:p>
         </w:tc>
         <w:tc>
@@ -30471,6 +31200,7 @@
               </w:rPr>
               <w:t xml:space="preserve">Entities = </w:t>
             </w:r>
+            <w:proofErr w:type="gramStart"/>
             <w:r>
               <w:rPr>
                 <w:rFonts w:eastAsia="Arial" w:cstheme="minorHAnsi"/>
@@ -30478,6 +31208,7 @@
               </w:rPr>
               <w:t>{ }</w:t>
             </w:r>
+            <w:proofErr w:type="gramEnd"/>
           </w:p>
           <w:p>
             <w:pPr>
@@ -30827,8 +31558,30 @@
               <w:rPr>
                 <w:rFonts w:eastAsia="Arial" w:cstheme="minorHAnsi"/>
               </w:rPr>
-              <w:t>aher-shalal-hash-baz</w:t>
-            </w:r>
+              <w:t>aher-</w:t>
+            </w:r>
+            <w:proofErr w:type="spellStart"/>
+            <w:r>
+              <w:rPr>
+                <w:rFonts w:eastAsia="Arial" w:cstheme="minorHAnsi"/>
+              </w:rPr>
+              <w:t>shalal</w:t>
+            </w:r>
+            <w:proofErr w:type="spellEnd"/>
+            <w:r>
+              <w:rPr>
+                <w:rFonts w:eastAsia="Arial" w:cstheme="minorHAnsi"/>
+              </w:rPr>
+              <w:t>-hash-</w:t>
+            </w:r>
+            <w:proofErr w:type="spellStart"/>
+            <w:r>
+              <w:rPr>
+                <w:rFonts w:eastAsia="Arial" w:cstheme="minorHAnsi"/>
+              </w:rPr>
+              <w:t>baz</w:t>
+            </w:r>
+            <w:proofErr w:type="spellEnd"/>
           </w:p>
         </w:tc>
         <w:tc>
@@ -30878,6 +31631,7 @@
               </w:rPr>
               <w:t xml:space="preserve">Entities = </w:t>
             </w:r>
+            <w:proofErr w:type="gramStart"/>
             <w:r>
               <w:rPr>
                 <w:rFonts w:eastAsia="Arial" w:cstheme="minorHAnsi"/>
@@ -30885,6 +31639,7 @@
               </w:rPr>
               <w:t>{ }</w:t>
             </w:r>
+            <w:proofErr w:type="gramEnd"/>
           </w:p>
           <w:p>
             <w:pPr>
@@ -31453,7 +32208,25 @@
           <w:sz w:val="28"/>
           <w:szCs w:val="28"/>
         </w:rPr>
-        <w:t xml:space="preserve"> Morph-Adorner (also cited below). POS12 is derived both from the MorphAdorner tag and innate knowledge in the Digital-AV compiler of pronouns and morphology. </w:t>
+        <w:t xml:space="preserve"> Morph-Adorner (also cited below). POS12 is derived both from the </w:t>
+      </w:r>
+      <w:proofErr w:type="spellStart"/>
+      <w:r>
+        <w:rPr>
+          <w:rFonts w:asciiTheme="minorHAnsi" w:hAnsiTheme="minorHAnsi" w:cstheme="minorHAnsi"/>
+          <w:sz w:val="28"/>
+          <w:szCs w:val="28"/>
+        </w:rPr>
+        <w:t>MorphAdorner</w:t>
+      </w:r>
+      <w:proofErr w:type="spellEnd"/>
+      <w:r>
+        <w:rPr>
+          <w:rFonts w:asciiTheme="minorHAnsi" w:hAnsiTheme="minorHAnsi" w:cstheme="minorHAnsi"/>
+          <w:sz w:val="28"/>
+          <w:szCs w:val="28"/>
+        </w:rPr>
+        <w:t xml:space="preserve"> tag and innate knowledge in the Digital-AV compiler of pronouns and morphology. </w:t>
       </w:r>
       <w:r>
         <w:rPr>
@@ -31735,31 +32508,7 @@
           <w:rPr>
             <w:rStyle w:val="Hyperlink"/>
           </w:rPr>
-          <w:t>https://github.com/kwonus/</w:t>
-        </w:r>
-        <w:r>
-          <w:rPr>
-            <w:rStyle w:val="Hyperlink"/>
-          </w:rPr>
-          <w:t>blob/master/blueprint-blue</w:t>
-        </w:r>
-        <w:r>
-          <w:rPr>
-            <w:rStyle w:val="Hyperlink"/>
-          </w:rPr>
-          <w:t>/</w:t>
-        </w:r>
-        <w:r>
-          <w:rPr>
-            <w:rStyle w:val="Hyperlink"/>
-          </w:rPr>
-          <w:t>Blueprint-Blue-Lib</w:t>
-        </w:r>
-        <w:r>
-          <w:rPr>
-            <w:rStyle w:val="Hyperlink"/>
-          </w:rPr>
-          <w:t>/FiveBitEncoding.cs</w:t>
+          <w:t>https://github.com/kwonus/blob/master/blueprint-blue/Blueprint-Blue-Lib/FiveBitEncoding.cs</w:t>
         </w:r>
       </w:hyperlink>
       <w:r>
@@ -31804,6 +32553,8 @@
         </w:rPr>
         <w:t xml:space="preserve">string </w:t>
       </w:r>
+      <w:proofErr w:type="spellStart"/>
+      <w:proofErr w:type="gramStart"/>
       <w:r>
         <w:rPr>
           <w:b/>
@@ -31811,6 +32562,7 @@
         </w:rPr>
         <w:t>DecodePOS</w:t>
       </w:r>
+      <w:proofErr w:type="spellEnd"/>
       <w:r>
         <w:rPr>
           <w:b/>
@@ -31821,6 +32573,7 @@
         </w:rPr>
         <w:t>(</w:t>
       </w:r>
+      <w:proofErr w:type="gramEnd"/>
       <w:r>
         <w:rPr>
           <w:b/>
@@ -32357,7 +33110,23 @@
                 <w:rFonts w:eastAsia="Arial" w:cstheme="minorHAnsi"/>
                 <w:color w:val="000000" w:themeColor="text1"/>
               </w:rPr>
-              <w:t xml:space="preserve">Lexicon WordKey for </w:t>
+              <w:t xml:space="preserve">Lexicon </w:t>
+            </w:r>
+            <w:proofErr w:type="spellStart"/>
+            <w:r>
+              <w:rPr>
+                <w:rFonts w:eastAsia="Arial" w:cstheme="minorHAnsi"/>
+                <w:color w:val="000000" w:themeColor="text1"/>
+              </w:rPr>
+              <w:t>WordKey</w:t>
+            </w:r>
+            <w:proofErr w:type="spellEnd"/>
+            <w:r>
+              <w:rPr>
+                <w:rFonts w:eastAsia="Arial" w:cstheme="minorHAnsi"/>
+                <w:color w:val="000000" w:themeColor="text1"/>
+              </w:rPr>
+              <w:t xml:space="preserve"> for </w:t>
             </w:r>
             <w:r>
               <w:rPr>
@@ -32604,7 +33373,23 @@
                 <w:rFonts w:eastAsia="Arial" w:cstheme="minorHAnsi"/>
                 <w:color w:val="000000" w:themeColor="text1"/>
               </w:rPr>
-              <w:t xml:space="preserve">Lexicon WordKey for </w:t>
+              <w:t xml:space="preserve">Lexicon </w:t>
+            </w:r>
+            <w:proofErr w:type="spellStart"/>
+            <w:r>
+              <w:rPr>
+                <w:rFonts w:eastAsia="Arial" w:cstheme="minorHAnsi"/>
+                <w:color w:val="000000" w:themeColor="text1"/>
+              </w:rPr>
+              <w:t>WordKey</w:t>
+            </w:r>
+            <w:proofErr w:type="spellEnd"/>
+            <w:r>
+              <w:rPr>
+                <w:rFonts w:eastAsia="Arial" w:cstheme="minorHAnsi"/>
+                <w:color w:val="000000" w:themeColor="text1"/>
+              </w:rPr>
+              <w:t xml:space="preserve"> for </w:t>
             </w:r>
             <w:r>
               <w:rPr>
@@ -32825,7 +33610,23 @@
                 <w:rFonts w:eastAsia="Arial" w:cstheme="minorHAnsi"/>
                 <w:color w:val="000000" w:themeColor="text1"/>
               </w:rPr>
-              <w:t xml:space="preserve">Lexicon WordKey for </w:t>
+              <w:t xml:space="preserve">Lexicon </w:t>
+            </w:r>
+            <w:proofErr w:type="spellStart"/>
+            <w:r>
+              <w:rPr>
+                <w:rFonts w:eastAsia="Arial" w:cstheme="minorHAnsi"/>
+                <w:color w:val="000000" w:themeColor="text1"/>
+              </w:rPr>
+              <w:t>WordKey</w:t>
+            </w:r>
+            <w:proofErr w:type="spellEnd"/>
+            <w:r>
+              <w:rPr>
+                <w:rFonts w:eastAsia="Arial" w:cstheme="minorHAnsi"/>
+                <w:color w:val="000000" w:themeColor="text1"/>
+              </w:rPr>
+              <w:t xml:space="preserve"> for </w:t>
             </w:r>
             <w:r>
               <w:rPr>
@@ -33131,8 +33932,16 @@
         <w:rPr>
           <w:sz w:val="28"/>
         </w:rPr>
-        <w:t>; one record for all lexicon entries and all OOV lemmata</w:t>
-      </w:r>
+        <w:t xml:space="preserve">; one record for all lexicon entries and all OOV </w:t>
+      </w:r>
+      <w:proofErr w:type="spellStart"/>
+      <w:r>
+        <w:rPr>
+          <w:sz w:val="28"/>
+        </w:rPr>
+        <w:t>lemmata</w:t>
+      </w:r>
+      <w:proofErr w:type="spellEnd"/>
       <w:r>
         <w:rPr>
           <w:sz w:val="28"/>
@@ -33193,6 +34002,7 @@
                 <w:sz w:val="24"/>
               </w:rPr>
             </w:pPr>
+            <w:proofErr w:type="spellStart"/>
             <w:r>
               <w:rPr>
                 <w:rFonts w:ascii="Arial" w:eastAsia="Arial" w:hAnsi="Arial" w:cs="Arial"/>
@@ -33202,6 +34012,7 @@
               </w:rPr>
               <w:t>WordKey</w:t>
             </w:r>
+            <w:proofErr w:type="spellEnd"/>
           </w:p>
           <w:p>
             <w:pPr>
@@ -33682,7 +34493,23 @@
                 <w:rFonts w:eastAsia="Arial" w:cstheme="minorHAnsi"/>
                 <w:color w:val="000000" w:themeColor="text1"/>
               </w:rPr>
-              <w:t>Lexicon WordKey for ‘a’ (</w:t>
+              <w:t xml:space="preserve">Lexicon </w:t>
+            </w:r>
+            <w:proofErr w:type="spellStart"/>
+            <w:r>
+              <w:rPr>
+                <w:rFonts w:eastAsia="Arial" w:cstheme="minorHAnsi"/>
+                <w:color w:val="000000" w:themeColor="text1"/>
+              </w:rPr>
+              <w:t>WordKey</w:t>
+            </w:r>
+            <w:proofErr w:type="spellEnd"/>
+            <w:r>
+              <w:rPr>
+                <w:rFonts w:eastAsia="Arial" w:cstheme="minorHAnsi"/>
+                <w:color w:val="000000" w:themeColor="text1"/>
+              </w:rPr>
+              <w:t xml:space="preserve"> for ‘a’ (</w:t>
             </w:r>
             <w:r>
               <w:rPr>
@@ -33724,8 +34551,17 @@
                 <w:rFonts w:eastAsia="Arial" w:cstheme="minorHAnsi"/>
                 <w:color w:val="000000" w:themeColor="text1"/>
               </w:rPr>
-              <w:t>ˈeɪ</w:t>
-            </w:r>
+              <w:t>ˈ</w:t>
+            </w:r>
+            <w:proofErr w:type="spellStart"/>
+            <w:r>
+              <w:rPr>
+                <w:rFonts w:eastAsia="Arial" w:cstheme="minorHAnsi"/>
+                <w:color w:val="000000" w:themeColor="text1"/>
+              </w:rPr>
+              <w:t>eɪ</w:t>
+            </w:r>
+            <w:proofErr w:type="spellEnd"/>
           </w:p>
         </w:tc>
         <w:tc>
@@ -33941,7 +34777,23 @@
                 <w:rFonts w:eastAsia="Arial" w:cstheme="minorHAnsi"/>
                 <w:color w:val="000000" w:themeColor="text1"/>
               </w:rPr>
-              <w:t>Lexicon WordKey for ‘</w:t>
+              <w:t xml:space="preserve">Lexicon </w:t>
+            </w:r>
+            <w:proofErr w:type="spellStart"/>
+            <w:r>
+              <w:rPr>
+                <w:rFonts w:eastAsia="Arial" w:cstheme="minorHAnsi"/>
+                <w:color w:val="000000" w:themeColor="text1"/>
+              </w:rPr>
+              <w:t>WordKey</w:t>
+            </w:r>
+            <w:proofErr w:type="spellEnd"/>
+            <w:r>
+              <w:rPr>
+                <w:rFonts w:eastAsia="Arial" w:cstheme="minorHAnsi"/>
+                <w:color w:val="000000" w:themeColor="text1"/>
+              </w:rPr>
+              <w:t xml:space="preserve"> for ‘</w:t>
             </w:r>
             <w:r>
               <w:rPr>
@@ -33990,8 +34842,17 @@
                 <w:rFonts w:eastAsia="Arial" w:cstheme="minorHAnsi"/>
                 <w:color w:val="000000" w:themeColor="text1"/>
               </w:rPr>
-              <w:t>ˈɛɹən</w:t>
-            </w:r>
+              <w:t>ˈ</w:t>
+            </w:r>
+            <w:proofErr w:type="spellStart"/>
+            <w:r>
+              <w:rPr>
+                <w:rFonts w:eastAsia="Arial" w:cstheme="minorHAnsi"/>
+                <w:color w:val="000000" w:themeColor="text1"/>
+              </w:rPr>
+              <w:t>ɛɹən</w:t>
+            </w:r>
+            <w:proofErr w:type="spellEnd"/>
           </w:p>
         </w:tc>
         <w:tc>
@@ -34191,7 +35052,39 @@
                 <w:rFonts w:eastAsia="Arial" w:cstheme="minorHAnsi"/>
                 <w:color w:val="000000" w:themeColor="text1"/>
               </w:rPr>
-              <w:t>Lexicon WordKey for ‘baptist’</w:t>
+              <w:t xml:space="preserve">Lexicon </w:t>
+            </w:r>
+            <w:proofErr w:type="spellStart"/>
+            <w:r>
+              <w:rPr>
+                <w:rFonts w:eastAsia="Arial" w:cstheme="minorHAnsi"/>
+                <w:color w:val="000000" w:themeColor="text1"/>
+              </w:rPr>
+              <w:t>WordKey</w:t>
+            </w:r>
+            <w:proofErr w:type="spellEnd"/>
+            <w:r>
+              <w:rPr>
+                <w:rFonts w:eastAsia="Arial" w:cstheme="minorHAnsi"/>
+                <w:color w:val="000000" w:themeColor="text1"/>
+              </w:rPr>
+              <w:t xml:space="preserve"> for ‘</w:t>
+            </w:r>
+            <w:proofErr w:type="spellStart"/>
+            <w:r>
+              <w:rPr>
+                <w:rFonts w:eastAsia="Arial" w:cstheme="minorHAnsi"/>
+                <w:color w:val="000000" w:themeColor="text1"/>
+              </w:rPr>
+              <w:t>baptist</w:t>
+            </w:r>
+            <w:proofErr w:type="spellEnd"/>
+            <w:r>
+              <w:rPr>
+                <w:rFonts w:eastAsia="Arial" w:cstheme="minorHAnsi"/>
+                <w:color w:val="000000" w:themeColor="text1"/>
+              </w:rPr>
+              <w:t>’</w:t>
             </w:r>
             <w:r>
               <w:rPr>
@@ -34226,8 +35119,17 @@
                 <w:rFonts w:eastAsia="Arial" w:cstheme="minorHAnsi"/>
                 <w:color w:val="000000" w:themeColor="text1"/>
               </w:rPr>
-              <w:t>ˈbæptəst</w:t>
-            </w:r>
+              <w:t>ˈ</w:t>
+            </w:r>
+            <w:proofErr w:type="spellStart"/>
+            <w:r>
+              <w:rPr>
+                <w:rFonts w:eastAsia="Arial" w:cstheme="minorHAnsi"/>
+                <w:color w:val="000000" w:themeColor="text1"/>
+              </w:rPr>
+              <w:t>bæptəst</w:t>
+            </w:r>
+            <w:proofErr w:type="spellEnd"/>
           </w:p>
         </w:tc>
         <w:tc>
@@ -34281,8 +35183,17 @@
                 <w:rFonts w:eastAsia="Arial" w:cstheme="minorHAnsi"/>
                 <w:color w:val="000000" w:themeColor="text1"/>
               </w:rPr>
-              <w:t>ˈbæptɪst</w:t>
-            </w:r>
+              <w:t>ˈ</w:t>
+            </w:r>
+            <w:proofErr w:type="spellStart"/>
+            <w:r>
+              <w:rPr>
+                <w:rFonts w:eastAsia="Arial" w:cstheme="minorHAnsi"/>
+                <w:color w:val="000000" w:themeColor="text1"/>
+              </w:rPr>
+              <w:t>bæptɪst</w:t>
+            </w:r>
+            <w:proofErr w:type="spellEnd"/>
           </w:p>
         </w:tc>
         <w:tc>
@@ -34440,7 +35351,23 @@
                 <w:rFonts w:eastAsia="Arial" w:cstheme="minorHAnsi"/>
                 <w:color w:val="000000" w:themeColor="text1"/>
               </w:rPr>
-              <w:t>Lexicon WordKey for ‘</w:t>
+              <w:t xml:space="preserve">Lexicon </w:t>
+            </w:r>
+            <w:proofErr w:type="spellStart"/>
+            <w:r>
+              <w:rPr>
+                <w:rFonts w:eastAsia="Arial" w:cstheme="minorHAnsi"/>
+                <w:color w:val="000000" w:themeColor="text1"/>
+              </w:rPr>
+              <w:t>WordKey</w:t>
+            </w:r>
+            <w:proofErr w:type="spellEnd"/>
+            <w:r>
+              <w:rPr>
+                <w:rFonts w:eastAsia="Arial" w:cstheme="minorHAnsi"/>
+                <w:color w:val="000000" w:themeColor="text1"/>
+              </w:rPr>
+              <w:t xml:space="preserve"> for ‘</w:t>
             </w:r>
             <w:r>
               <w:rPr>
@@ -34484,6 +35411,7 @@
                 <w:color w:val="000000" w:themeColor="text1"/>
               </w:rPr>
             </w:pPr>
+            <w:proofErr w:type="spellStart"/>
             <w:r>
               <w:rPr>
                 <w:rFonts w:eastAsia="Arial" w:cstheme="minorHAnsi"/>
@@ -34491,6 +35419,7 @@
               </w:rPr>
               <w:t>ɹəˈsiv</w:t>
             </w:r>
+            <w:proofErr w:type="spellEnd"/>
           </w:p>
         </w:tc>
         <w:tc>
@@ -34539,6 +35468,7 @@
                 <w:color w:val="000000" w:themeColor="text1"/>
               </w:rPr>
             </w:pPr>
+            <w:proofErr w:type="spellStart"/>
             <w:r>
               <w:rPr>
                 <w:rFonts w:eastAsia="Arial" w:cstheme="minorHAnsi"/>
@@ -34546,6 +35476,7 @@
               </w:rPr>
               <w:t>ɹiˈsiv</w:t>
             </w:r>
+            <w:proofErr w:type="spellEnd"/>
           </w:p>
         </w:tc>
         <w:tc>
@@ -34596,6 +35527,7 @@
                 <w:color w:val="000000" w:themeColor="text1"/>
               </w:rPr>
             </w:pPr>
+            <w:proofErr w:type="spellStart"/>
             <w:r>
               <w:rPr>
                 <w:rFonts w:eastAsia="Arial" w:cstheme="minorHAnsi"/>
@@ -34603,6 +35535,7 @@
               </w:rPr>
               <w:t>ɹɪˈsiv</w:t>
             </w:r>
+            <w:proofErr w:type="spellEnd"/>
           </w:p>
         </w:tc>
         <w:tc>
@@ -34743,8 +35676,17 @@
                 <w:rFonts w:eastAsia="Arial" w:cstheme="minorHAnsi"/>
                 <w:color w:val="000000" w:themeColor="text1"/>
               </w:rPr>
-              <w:t>ˈeɪd</w:t>
-            </w:r>
+              <w:t>ˈ</w:t>
+            </w:r>
+            <w:proofErr w:type="spellStart"/>
+            <w:r>
+              <w:rPr>
+                <w:rFonts w:eastAsia="Arial" w:cstheme="minorHAnsi"/>
+                <w:color w:val="000000" w:themeColor="text1"/>
+              </w:rPr>
+              <w:t>eɪd</w:t>
+            </w:r>
+            <w:proofErr w:type="spellEnd"/>
           </w:p>
         </w:tc>
         <w:tc>
@@ -34947,6 +35889,7 @@
               </w:rPr>
               <w:t>OOV key for ‘</w:t>
             </w:r>
+            <w:proofErr w:type="spellStart"/>
             <w:r>
               <w:rPr>
                 <w:rFonts w:eastAsia="Arial" w:cstheme="minorHAnsi"/>
@@ -34954,6 +35897,7 @@
               </w:rPr>
               <w:t>covenantbreaker</w:t>
             </w:r>
+            <w:proofErr w:type="spellEnd"/>
             <w:r>
               <w:rPr>
                 <w:rFonts w:eastAsia="Arial" w:cstheme="minorHAnsi"/>
@@ -34987,8 +35931,17 @@
                 <w:rFonts w:eastAsia="Arial" w:cstheme="minorHAnsi"/>
                 <w:color w:val="000000" w:themeColor="text1"/>
               </w:rPr>
-              <w:t>ˈkəvənəntˈbɹeɪkɝ</w:t>
-            </w:r>
+              <w:t>ˈ</w:t>
+            </w:r>
+            <w:proofErr w:type="spellStart"/>
+            <w:r>
+              <w:rPr>
+                <w:rFonts w:eastAsia="Arial" w:cstheme="minorHAnsi"/>
+                <w:color w:val="000000" w:themeColor="text1"/>
+              </w:rPr>
+              <w:t>kəvənəntˈbɹeɪkɝ</w:t>
+            </w:r>
+            <w:proofErr w:type="spellEnd"/>
           </w:p>
         </w:tc>
         <w:tc>
@@ -35192,8 +36145,18 @@
           <w:sz w:val="20"/>
           <w:szCs w:val="20"/>
         </w:rPr>
-        <w:t>phonetic representations are provided for all entries in the lexicon and all OOV lemmata</w:t>
-      </w:r>
+        <w:t xml:space="preserve">phonetic representations are provided for all entries in the lexicon and all OOV </w:t>
+      </w:r>
+      <w:proofErr w:type="spellStart"/>
+      <w:r>
+        <w:rPr>
+          <w:bCs/>
+          <w:sz w:val="20"/>
+          <w:szCs w:val="20"/>
+        </w:rPr>
+        <w:t>lemmata</w:t>
+      </w:r>
+      <w:proofErr w:type="spellEnd"/>
       <w:r>
         <w:rPr>
           <w:bCs/>
@@ -35305,8 +36268,18 @@
           <w:sz w:val="20"/>
           <w:szCs w:val="20"/>
         </w:rPr>
-        <w:t>) may contain NUPhone</w:t>
-      </w:r>
+        <w:t xml:space="preserve">) may contain </w:t>
+      </w:r>
+      <w:proofErr w:type="spellStart"/>
+      <w:r>
+        <w:rPr>
+          <w:bCs/>
+          <w:sz w:val="20"/>
+          <w:szCs w:val="20"/>
+        </w:rPr>
+        <w:t>NUPhone</w:t>
+      </w:r>
+      <w:proofErr w:type="spellEnd"/>
       <w:r>
         <w:rPr>
           <w:rStyle w:val="FootnoteReference"/>
@@ -35715,13 +36688,15 @@
         </w:rPr>
         <w:t xml:space="preserve">A transition from Delphi to </w:t>
       </w:r>
+      <w:proofErr w:type="spellStart"/>
       <w:r>
         <w:rPr>
           <w:sz w:val="20"/>
           <w:szCs w:val="20"/>
         </w:rPr>
-        <w:t>RemObjects Oxygene</w:t>
-      </w:r>
+        <w:t>RemObjects</w:t>
+      </w:r>
+      <w:proofErr w:type="spellEnd"/>
       <w:r>
         <w:rPr>
           <w:sz w:val="20"/>
@@ -35729,75 +36704,109 @@
         </w:rPr>
         <w:t xml:space="preserve"> </w:t>
       </w:r>
+      <w:proofErr w:type="spellStart"/>
       <w:r>
         <w:rPr>
           <w:sz w:val="20"/>
           <w:szCs w:val="20"/>
         </w:rPr>
-        <w:t>began in</w:t>
-      </w:r>
+        <w:t>Oxygene</w:t>
+      </w:r>
+      <w:proofErr w:type="spellEnd"/>
       <w:r>
         <w:rPr>
           <w:sz w:val="20"/>
           <w:szCs w:val="20"/>
         </w:rPr>
-        <w:t xml:space="preserve"> 2008 </w:t>
+        <w:t xml:space="preserve"> </w:t>
       </w:r>
       <w:r>
         <w:rPr>
           <w:sz w:val="20"/>
           <w:szCs w:val="20"/>
         </w:rPr>
-        <w:t xml:space="preserve">and continued until </w:t>
+        <w:t>began in</w:t>
       </w:r>
       <w:r>
         <w:rPr>
           <w:sz w:val="20"/>
           <w:szCs w:val="20"/>
         </w:rPr>
-        <w:t>201</w:t>
+        <w:t xml:space="preserve"> 2008 </w:t>
       </w:r>
       <w:r>
         <w:rPr>
           <w:sz w:val="20"/>
           <w:szCs w:val="20"/>
         </w:rPr>
-        <w:t>5</w:t>
+        <w:t xml:space="preserve">and continued until </w:t>
       </w:r>
       <w:r>
         <w:rPr>
           <w:sz w:val="20"/>
           <w:szCs w:val="20"/>
         </w:rPr>
-        <w:t xml:space="preserve"> (</w:t>
+        <w:t>201</w:t>
       </w:r>
       <w:r>
         <w:rPr>
           <w:sz w:val="20"/>
           <w:szCs w:val="20"/>
         </w:rPr>
-        <w:t>Oxygene</w:t>
+        <w:t>5</w:t>
       </w:r>
       <w:r>
         <w:rPr>
           <w:sz w:val="20"/>
           <w:szCs w:val="20"/>
         </w:rPr>
-        <w:t xml:space="preserve"> is Delphi-like Pascal that compiles to .NET Windows)</w:t>
-      </w:r>
+        <w:t xml:space="preserve"> (</w:t>
+      </w:r>
+      <w:proofErr w:type="spellStart"/>
       <w:r>
         <w:rPr>
           <w:sz w:val="20"/>
           <w:szCs w:val="20"/>
         </w:rPr>
-        <w:t>.</w:t>
-      </w:r>
+        <w:t>Oxygene</w:t>
+      </w:r>
+      <w:proofErr w:type="spellEnd"/>
       <w:r>
         <w:rPr>
           <w:sz w:val="20"/>
           <w:szCs w:val="20"/>
         </w:rPr>
-        <w:t xml:space="preserve"> While a fun expirement, it became clear that the Pascal and C++ sources needed to be replaced with C#.</w:t>
+        <w:t xml:space="preserve"> is Delphi-like Pascal that compiles to .NET Windows)</w:t>
+      </w:r>
+      <w:r>
+        <w:rPr>
+          <w:sz w:val="20"/>
+          <w:szCs w:val="20"/>
+        </w:rPr>
+        <w:t>.</w:t>
+      </w:r>
+      <w:r>
+        <w:rPr>
+          <w:sz w:val="20"/>
+          <w:szCs w:val="20"/>
+        </w:rPr>
+        <w:t xml:space="preserve"> While a fun </w:t>
+      </w:r>
+      <w:proofErr w:type="spellStart"/>
+      <w:r>
+        <w:rPr>
+          <w:sz w:val="20"/>
+          <w:szCs w:val="20"/>
+        </w:rPr>
+        <w:t>expirement</w:t>
+      </w:r>
+      <w:proofErr w:type="spellEnd"/>
+      <w:r>
+        <w:rPr>
+          <w:sz w:val="20"/>
+          <w:szCs w:val="20"/>
+        </w:rPr>
+        <w:t>, it became clear that the Pascal and C++ sources needed to be replaced with C#.</w:t>
       </w:r>
     </w:p>
     <w:p>
@@ -35863,21 +36872,7 @@
           <w:sz w:val="20"/>
           <w:szCs w:val="20"/>
         </w:rPr>
-        <w:t xml:space="preserve">-compiler. </w:t>
-      </w:r>
-      <w:r>
-        <w:rPr>
-          <w:sz w:val="20"/>
-          <w:szCs w:val="20"/>
-        </w:rPr>
-        <w:t>AV-Bible-2021 was re-released as a ground-up C#/WPF application using the 2018 Digital-AV SDK.</w:t>
-      </w:r>
-      <w:r>
-        <w:rPr>
-          <w:sz w:val="20"/>
-          <w:szCs w:val="20"/>
-        </w:rPr>
-        <w:t xml:space="preserve"> </w:t>
+        <w:t xml:space="preserve">-compiler. AV-Bible-2021 was re-released as a ground-up C#/WPF application using the 2018 Digital-AV SDK. </w:t>
       </w:r>
       <w:r>
         <w:rPr>
@@ -35922,7 +36917,39 @@
           <w:sz w:val="20"/>
           <w:szCs w:val="20"/>
         </w:rPr>
-        <w:t>Incidentally, Digital-AV is entirely language agnostic. There is a single binary file with an index that can be processed from ANY language. That said, a full reference implementation for the SDK is available. The reference implementation is written in C# 12 and is found in AVXLib under foundations in the Digital-AV repo on github.</w:t>
+        <w:t xml:space="preserve">Incidentally, Digital-AV is entirely language agnostic. There is a single binary file with an index that can be processed from ANY language. That said, a full reference implementation for the SDK is available. The reference implementation is written in C# 12 and is found in </w:t>
+      </w:r>
+      <w:proofErr w:type="spellStart"/>
+      <w:r>
+        <w:rPr>
+          <w:sz w:val="20"/>
+          <w:szCs w:val="20"/>
+        </w:rPr>
+        <w:t>AVXLib</w:t>
+      </w:r>
+      <w:proofErr w:type="spellEnd"/>
+      <w:r>
+        <w:rPr>
+          <w:sz w:val="20"/>
+          <w:szCs w:val="20"/>
+        </w:rPr>
+        <w:t xml:space="preserve"> under foundations in the Digital-AV repo on </w:t>
+      </w:r>
+      <w:proofErr w:type="spellStart"/>
+      <w:r>
+        <w:rPr>
+          <w:sz w:val="20"/>
+          <w:szCs w:val="20"/>
+        </w:rPr>
+        <w:t>github</w:t>
+      </w:r>
+      <w:proofErr w:type="spellEnd"/>
+      <w:r>
+        <w:rPr>
+          <w:sz w:val="20"/>
+          <w:szCs w:val="20"/>
+        </w:rPr>
+        <w:t>.</w:t>
       </w:r>
       <w:r>
         <w:rPr>
@@ -36039,6 +37066,7 @@
         </w:rPr>
         <w:t xml:space="preserve">uses </w:t>
       </w:r>
+      <w:proofErr w:type="spellStart"/>
       <w:r>
         <w:rPr>
           <w:sz w:val="20"/>
@@ -36046,6 +37074,7 @@
         </w:rPr>
         <w:t>MorpAdorner</w:t>
       </w:r>
+      <w:proofErr w:type="spellEnd"/>
       <w:r>
         <w:rPr>
           <w:rStyle w:val="FootnoteReference"/>
@@ -36161,12 +37190,21 @@
         </w:rPr>
         <w:t xml:space="preserve">NLTK is only consulted when </w:t>
       </w:r>
+      <w:proofErr w:type="spellStart"/>
       <w:r>
         <w:rPr>
           <w:sz w:val="20"/>
           <w:szCs w:val="20"/>
         </w:rPr>
-        <w:t>MorphAdorner encounters a word out of it</w:t>
+        <w:t>MorphAdorner</w:t>
+      </w:r>
+      <w:proofErr w:type="spellEnd"/>
+      <w:r>
+        <w:rPr>
+          <w:sz w:val="20"/>
+          <w:szCs w:val="20"/>
+        </w:rPr>
+        <w:t xml:space="preserve"> encounters a word out of it</w:t>
       </w:r>
       <w:r>
         <w:rPr>
@@ -36491,7 +37529,39 @@
           <w:sz w:val="20"/>
           <w:szCs w:val="20"/>
         </w:rPr>
-        <w:t xml:space="preserve">  Major.Minor version numbers are Y.M where Y = year modula 10; and M is the hex representation of the month (1=January, 2=February, … C=December)</w:t>
+        <w:t xml:space="preserve">  </w:t>
+      </w:r>
+      <w:proofErr w:type="spellStart"/>
+      <w:r>
+        <w:rPr>
+          <w:sz w:val="20"/>
+          <w:szCs w:val="20"/>
+        </w:rPr>
+        <w:t>Major.Minor</w:t>
+      </w:r>
+      <w:proofErr w:type="spellEnd"/>
+      <w:r>
+        <w:rPr>
+          <w:sz w:val="20"/>
+          <w:szCs w:val="20"/>
+        </w:rPr>
+        <w:t xml:space="preserve"> version numbers are Y.M where Y = year </w:t>
+      </w:r>
+      <w:proofErr w:type="spellStart"/>
+      <w:r>
+        <w:rPr>
+          <w:sz w:val="20"/>
+          <w:szCs w:val="20"/>
+        </w:rPr>
+        <w:t>modula</w:t>
+      </w:r>
+      <w:proofErr w:type="spellEnd"/>
+      <w:r>
+        <w:rPr>
+          <w:sz w:val="20"/>
+          <w:szCs w:val="20"/>
+        </w:rPr>
+        <w:t xml:space="preserve"> 10; and M is the hex representation of the month (1=January, 2=February, … C=December)</w:t>
       </w:r>
     </w:p>
     <w:p>
@@ -36729,12 +37799,21 @@
         </w:rPr>
         <w:t xml:space="preserve">Google </w:t>
       </w:r>
+      <w:proofErr w:type="spellStart"/>
       <w:r>
         <w:rPr>
           <w:sz w:val="20"/>
           <w:szCs w:val="20"/>
         </w:rPr>
-        <w:t>FlatBuffers: why mess with a bunch of files when we can mess with just one?</w:t>
+        <w:t>FlatBuffers</w:t>
+      </w:r>
+      <w:proofErr w:type="spellEnd"/>
+      <w:r>
+        <w:rPr>
+          <w:sz w:val="20"/>
+          <w:szCs w:val="20"/>
+        </w:rPr>
+        <w:t>: why mess with a bunch of files when we can mess with just one?</w:t>
       </w:r>
       <w:r>
         <w:rPr>
@@ -37394,12 +38473,21 @@
         </w:rPr>
         <w:t xml:space="preserve"> </w:t>
       </w:r>
+      <w:proofErr w:type="gramStart"/>
       <w:r>
         <w:rPr>
           <w:sz w:val="20"/>
           <w:szCs w:val="20"/>
         </w:rPr>
-        <w:t>replaces the AV-Inventory file with Directory content, which is the first data payload of the new deserialization file.</w:t>
+        <w:t>replaces</w:t>
+      </w:r>
+      <w:proofErr w:type="gramEnd"/>
+      <w:r>
+        <w:rPr>
+          <w:sz w:val="20"/>
+          <w:szCs w:val="20"/>
+        </w:rPr>
+        <w:t xml:space="preserve"> the AV-Inventory file with Directory content, which is the first data payload of the new deserialization file.</w:t>
       </w:r>
     </w:p>
     <w:p>
@@ -37439,8 +38527,19 @@
           <w:sz w:val="20"/>
           <w:szCs w:val="20"/>
         </w:rPr>
-        <w:t>AVX-Omega.data</w:t>
-      </w:r>
+        <w:t>AVX-</w:t>
+      </w:r>
+      <w:proofErr w:type="spellStart"/>
+      <w:r>
+        <w:rPr>
+          <w:b/>
+          <w:bCs/>
+          <w:sz w:val="20"/>
+          <w:szCs w:val="20"/>
+        </w:rPr>
+        <w:t>Omega.data</w:t>
+      </w:r>
+      <w:proofErr w:type="spellEnd"/>
       <w:r>
         <w:rPr>
           <w:sz w:val="20"/>
@@ -38050,6 +39149,7 @@
         </w:rPr>
         <w:t xml:space="preserve"> </w:t>
       </w:r>
+      <w:proofErr w:type="spellStart"/>
       <w:r>
         <w:rPr>
           <w:rFonts w:cstheme="minorHAnsi"/>
@@ -38078,6 +39178,7 @@
         </w:rPr>
         <w:t>dd</w:t>
       </w:r>
+      <w:proofErr w:type="spellEnd"/>
       <w:r>
         <w:rPr>
           <w:b/>
@@ -38094,6 +39195,7 @@
         </w:rPr>
         <w:t xml:space="preserve">or </w:t>
       </w:r>
+      <w:proofErr w:type="spellStart"/>
       <w:r>
         <w:rPr>
           <w:rFonts w:cstheme="minorHAnsi"/>
@@ -38104,6 +39206,7 @@
         </w:rPr>
         <w:t>Ω</w:t>
       </w:r>
+      <w:proofErr w:type="gramStart"/>
       <w:r>
         <w:rPr>
           <w:b/>
@@ -38132,6 +39235,7 @@
         </w:rPr>
         <w:t>x</w:t>
       </w:r>
+      <w:proofErr w:type="spellEnd"/>
       <w:r>
         <w:rPr>
           <w:b/>
@@ -38146,7 +39250,15 @@
           <w:sz w:val="18"/>
           <w:szCs w:val="18"/>
         </w:rPr>
-        <w:t xml:space="preserve">; </w:t>
+        <w:t>;</w:t>
+      </w:r>
+      <w:proofErr w:type="gramEnd"/>
+      <w:r>
+        <w:rPr>
+          <w:sz w:val="18"/>
+          <w:szCs w:val="18"/>
+        </w:rPr>
+        <w:t xml:space="preserve"> </w:t>
       </w:r>
       <w:r>
         <w:rPr>
@@ -38209,8 +39321,17 @@
           <w:sz w:val="18"/>
           <w:szCs w:val="18"/>
         </w:rPr>
-        <w:t>=0) represents 2020;  (</w:t>
-      </w:r>
+        <w:t xml:space="preserve">=0) represents </w:t>
+      </w:r>
+      <w:proofErr w:type="gramStart"/>
+      <w:r>
+        <w:rPr>
+          <w:sz w:val="18"/>
+          <w:szCs w:val="18"/>
+        </w:rPr>
+        <w:t>2020;  (</w:t>
+      </w:r>
+      <w:proofErr w:type="gramEnd"/>
       <w:r>
         <w:rPr>
           <w:i/>
@@ -39099,7 +40220,39 @@
           <w:sz w:val="18"/>
           <w:szCs w:val="18"/>
         </w:rPr>
-        <w:t>3905 revision is phonetic representations for all modern lexical items and all OOV lemmata.  This can be used as a lookup for any keyed string provided in the Lexicon Content and in the OOV-Lemmata Content</w:t>
+        <w:t xml:space="preserve">3905 revision is phonetic representations for all modern lexical items and all OOV </w:t>
+      </w:r>
+      <w:proofErr w:type="spellStart"/>
+      <w:r>
+        <w:rPr>
+          <w:sz w:val="18"/>
+          <w:szCs w:val="18"/>
+        </w:rPr>
+        <w:t>lemmata</w:t>
+      </w:r>
+      <w:proofErr w:type="spellEnd"/>
+      <w:r>
+        <w:rPr>
+          <w:sz w:val="18"/>
+          <w:szCs w:val="18"/>
+        </w:rPr>
+        <w:t>.  This can be used as a lookup for any keyed string provided in the Lexicon Content and in the OOV-</w:t>
+      </w:r>
+      <w:proofErr w:type="spellStart"/>
+      <w:r>
+        <w:rPr>
+          <w:sz w:val="18"/>
+          <w:szCs w:val="18"/>
+        </w:rPr>
+        <w:t>Lemmata</w:t>
+      </w:r>
+      <w:proofErr w:type="spellEnd"/>
+      <w:r>
+        <w:rPr>
+          <w:sz w:val="18"/>
+          <w:szCs w:val="18"/>
+        </w:rPr>
+        <w:t xml:space="preserve"> Content</w:t>
       </w:r>
     </w:p>
     <w:p>
@@ -39242,8 +40395,13 @@
         <w:t xml:space="preserve"> was</w:t>
       </w:r>
       <w:r>
-        <w:t xml:space="preserve"> AVXText</w:t>
-      </w:r>
+        <w:t xml:space="preserve"> </w:t>
+      </w:r>
+      <w:proofErr w:type="spellStart"/>
+      <w:r>
+        <w:t>AVXText</w:t>
+      </w:r>
+      <w:proofErr w:type="spellEnd"/>
       <w:r>
         <w:t xml:space="preserve">. That project was more monolithic and the command </w:t>
       </w:r>
@@ -39263,7 +40421,15 @@
         <w:t>bible content search</w:t>
       </w:r>
       <w:r>
-        <w:t>, nor from bible content rendering. Moreover, the older AVXText project has been abandoned.</w:t>
+        <w:t xml:space="preserve">, nor from bible content rendering. Moreover, the older </w:t>
+      </w:r>
+      <w:proofErr w:type="spellStart"/>
+      <w:r>
+        <w:t>AVXText</w:t>
+      </w:r>
+      <w:proofErr w:type="spellEnd"/>
+      <w:r>
+        <w:t xml:space="preserve"> project has been abandoned.</w:t>
       </w:r>
     </w:p>
     <w:p>
@@ -39328,7 +40494,15 @@
         </w:numPr>
       </w:pPr>
       <w:r>
-        <w:t>Text Similarity [sounds-alike] term matching (NUPhone)</w:t>
+        <w:t>Text Similarity [sounds-alike] term matching (</w:t>
+      </w:r>
+      <w:proofErr w:type="spellStart"/>
+      <w:r>
+        <w:t>NUPhone</w:t>
+      </w:r>
+      <w:proofErr w:type="spellEnd"/>
+      <w:r>
+        <w:t>)</w:t>
       </w:r>
     </w:p>
     <w:p>
@@ -39340,7 +40514,15 @@
         </w:numPr>
       </w:pPr>
       <w:r>
-        <w:t>Command Interpreter (Quelle / Pinshot-Blue / Blueprint-Blue)</w:t>
+        <w:t xml:space="preserve">Command Interpreter (Quelle / </w:t>
+      </w:r>
+      <w:proofErr w:type="spellStart"/>
+      <w:r>
+        <w:t>Pinshot</w:t>
+      </w:r>
+      <w:proofErr w:type="spellEnd"/>
+      <w:r>
+        <w:t>-Blue / Blueprint-Blue)</w:t>
       </w:r>
     </w:p>
     <w:p>
@@ -39352,7 +40534,15 @@
         </w:numPr>
       </w:pPr>
       <w:r>
-        <w:t>Foundational AV/AVX Bible (AVXLib)</w:t>
+        <w:t>Foundational AV/AVX Bible (</w:t>
+      </w:r>
+      <w:proofErr w:type="spellStart"/>
+      <w:r>
+        <w:t>AVXLib</w:t>
+      </w:r>
+      <w:proofErr w:type="spellEnd"/>
+      <w:r>
+        <w:t>)</w:t>
       </w:r>
     </w:p>
     <w:p>
@@ -39382,19 +40572,7 @@
           <w:rPr>
             <w:rStyle w:val="Hyperlink"/>
           </w:rPr>
-          <w:t>https://github.com/kwonus/</w:t>
-        </w:r>
-        <w:r>
-          <w:rPr>
-            <w:rStyle w:val="Hyperlink"/>
-          </w:rPr>
-          <w:t>Digital-AV</w:t>
-        </w:r>
-        <w:r>
-          <w:rPr>
-            <w:rStyle w:val="Hyperlink"/>
-          </w:rPr>
-          <w:t>/blob/master/omega/foundations/csharp/AVXLib</w:t>
+          <w:t>https://github.com/kwonus/Digital-AV/blob/master/omega/foundations/csharp/AVXLib</w:t>
         </w:r>
       </w:hyperlink>
       <w:r>
@@ -39667,8 +40845,13 @@
         <w:r>
           <w:t xml:space="preserve">© 2023 Kevin Wonus                                                                                                                                                                                                         </w:t>
         </w:r>
+        <w:proofErr w:type="spellStart"/>
         <w:r>
-          <w:t xml:space="preserve">FlatBuffers </w:t>
+          <w:t>FlatBuffers</w:t>
+        </w:r>
+        <w:proofErr w:type="spellEnd"/>
+        <w:r>
+          <w:t xml:space="preserve"> </w:t>
         </w:r>
         <w:r>
           <w:t>Appendix</w:t>
@@ -39858,7 +41041,15 @@
         <w:footnoteRef/>
       </w:r>
       <w:r>
-        <w:t xml:space="preserve"> NUPhone representation is described at </w:t>
+        <w:t xml:space="preserve"> </w:t>
+      </w:r>
+      <w:proofErr w:type="spellStart"/>
+      <w:r>
+        <w:t>NUPhone</w:t>
+      </w:r>
+      <w:proofErr w:type="spellEnd"/>
+      <w:r>
+        <w:t xml:space="preserve"> representation is described at </w:t>
       </w:r>
       <w:hyperlink r:id="rId2" w:history="1">
         <w:r>
@@ -40290,7 +41481,15 @@
               <w:sz w:val="18"/>
               <w:szCs w:val="18"/>
             </w:rPr>
-            <w:t>217</w:t>
+            <w:t>21</w:t>
+          </w:r>
+          <w:r>
+            <w:rPr>
+              <w:rFonts w:ascii="Consolas" w:eastAsia="Times New Roman" w:hAnsi="Consolas" w:cs="Times New Roman"/>
+              <w:sz w:val="18"/>
+              <w:szCs w:val="18"/>
+            </w:rPr>
+            <w:t>9</w:t>
           </w:r>
         </w:p>
       </w:tc>
@@ -41034,6 +42233,7 @@
               <w:szCs w:val="24"/>
             </w:rPr>
           </w:pPr>
+          <w:proofErr w:type="gramStart"/>
           <w:r>
             <w:rPr>
               <w:rFonts w:ascii="Consolas" w:eastAsia="Times New Roman" w:hAnsi="Consolas" w:cs="Times New Roman"/>
@@ -41070,6 +42270,7 @@
             </w:rPr>
             <w:t>IDENTIFIER</w:t>
           </w:r>
+          <w:proofErr w:type="gramEnd"/>
         </w:p>
       </w:tc>
     </w:tr>
@@ -41303,6 +42504,7 @@
               <w:szCs w:val="24"/>
             </w:rPr>
           </w:pPr>
+          <w:proofErr w:type="gramStart"/>
           <w:r>
             <w:rPr>
               <w:rFonts w:ascii="Consolas" w:eastAsia="Times New Roman" w:hAnsi="Consolas" w:cs="Times New Roman"/>
@@ -41339,6 +42541,7 @@
             </w:rPr>
             <w:t>IDENTIFIER</w:t>
           </w:r>
+          <w:proofErr w:type="gramEnd"/>
         </w:p>
       </w:tc>
     </w:tr>
@@ -43308,6 +44511,7 @@
   <w:style w:type="character" w:default="1" w:styleId="DefaultParagraphFont">
     <w:name w:val="Default Paragraph Font"/>
     <w:uiPriority w:val="1"/>
+    <w:semiHidden/>
     <w:unhideWhenUsed/>
   </w:style>
   <w:style w:type="table" w:default="1" w:styleId="TableNormal">

</xml_diff>

<commit_message>
Updated generators and spec for the #4220 revision
</commit_message>
<xml_diff>
--- a/omega/Digital-AV-Ω42.docx
+++ b/omega/Digital-AV-Ω42.docx
@@ -171,7 +171,21 @@
           <w:sz w:val="28"/>
           <w:szCs w:val="28"/>
         </w:rPr>
-        <w:t xml:space="preserve"> releases.</w:t>
+        <w:t xml:space="preserve"> </w:t>
+      </w:r>
+      <w:r>
+        <w:rPr>
+          <w:sz w:val="28"/>
+          <w:szCs w:val="28"/>
+        </w:rPr>
+        <w:t>C# reference implementation</w:t>
+      </w:r>
+      <w:r>
+        <w:rPr>
+          <w:sz w:val="28"/>
+          <w:szCs w:val="28"/>
+        </w:rPr>
+        <w:t>.</w:t>
       </w:r>
     </w:p>
     <w:p>
@@ -226,7 +240,7 @@
           <w:sz w:val="26"/>
           <w:szCs w:val="26"/>
         </w:rPr>
-        <w:t>421</w:t>
+        <w:t>42</w:t>
       </w:r>
       <w:r>
         <w:rPr>
@@ -235,7 +249,7 @@
           <w:sz w:val="26"/>
           <w:szCs w:val="26"/>
         </w:rPr>
-        <w:t>9</w:t>
+        <w:t>20</w:t>
       </w:r>
       <w:r>
         <w:rPr>
@@ -376,7 +390,7 @@
           <w:sz w:val="26"/>
           <w:szCs w:val="26"/>
         </w:rPr>
-        <w:t>AAAF8F9EC710CD93E9BBFD3BBBB470AB</w:t>
+        <w:t>5E107D578CE740A3F297ADAA444C8FF7</w:t>
       </w:r>
       <w:r>
         <w:rPr>
@@ -407,7 +421,7 @@
           <w:sz w:val="26"/>
           <w:szCs w:val="26"/>
         </w:rPr>
-        <w:t>421</w:t>
+        <w:t>42</w:t>
       </w:r>
       <w:r>
         <w:rPr>
@@ -418,7 +432,7 @@
           <w:sz w:val="26"/>
           <w:szCs w:val="26"/>
         </w:rPr>
-        <w:t>9</w:t>
+        <w:t>20</w:t>
       </w:r>
       <w:r>
         <w:rPr>
@@ -440,7 +454,7 @@
           <w:sz w:val="26"/>
           <w:szCs w:val="26"/>
         </w:rPr>
-        <w:t>421</w:t>
+        <w:t>42</w:t>
       </w:r>
       <w:r>
         <w:rPr>
@@ -451,7 +465,7 @@
           <w:sz w:val="26"/>
           <w:szCs w:val="26"/>
         </w:rPr>
-        <w:t>9</w:t>
+        <w:t>20</w:t>
       </w:r>
       <w:r>
         <w:rPr>
@@ -1156,13 +1170,13 @@
               <w:rPr>
                 <w:rFonts w:ascii="Consolas" w:eastAsia="Arial" w:hAnsi="Consolas" w:cs="Arial"/>
               </w:rPr>
-              <w:t>0x000000000000421</w:t>
+              <w:t>0x00000000000042</w:t>
             </w:r>
             <w:r>
               <w:rPr>
                 <w:rFonts w:ascii="Consolas" w:eastAsia="Arial" w:hAnsi="Consolas" w:cs="Arial"/>
               </w:rPr>
-              <w:t>9</w:t>
+              <w:t>20</w:t>
             </w:r>
             <w:r>
               <w:rPr>
@@ -1350,7 +1364,7 @@
               <w:rPr>
                 <w:rFonts w:ascii="Consolas" w:eastAsia="Arial" w:hAnsi="Consolas" w:cs="Arial"/>
               </w:rPr>
-              <w:t>353607F4322B5B26</w:t>
+              <w:t>8D91A88B86A3F567</w:t>
             </w:r>
             <w:r>
               <w:rPr>
@@ -1368,7 +1382,7 @@
               <w:rPr>
                 <w:rFonts w:ascii="Consolas" w:hAnsi="Consolas"/>
               </w:rPr>
-              <w:t>860584C51D661999</w:t>
+              <w:t>952B6E7DF85AAB6F</w:t>
             </w:r>
             <w:r>
               <w:rPr>
@@ -1806,7 +1820,7 @@
               <w:rPr>
                 <w:rFonts w:ascii="Consolas" w:eastAsia="Arial" w:hAnsi="Consolas" w:cs="Arial"/>
               </w:rPr>
-              <w:t>E43C9C97FBF72D74</w:t>
+              <w:t>9C0E15FD2919E7D9</w:t>
             </w:r>
             <w:r>
               <w:rPr>
@@ -1818,7 +1832,7 @@
               <w:rPr>
                 <w:rFonts w:ascii="Consolas" w:eastAsia="Arial" w:hAnsi="Consolas" w:cs="Arial"/>
               </w:rPr>
-              <w:t>1BB34D1A39B19984</w:t>
+              <w:t>7D88EA922F517619</w:t>
             </w:r>
             <w:r>
               <w:rPr>
@@ -3747,10 +3761,10 @@
         <w:gridCol w:w="1620"/>
         <w:gridCol w:w="1440"/>
         <w:gridCol w:w="751"/>
-        <w:gridCol w:w="1882"/>
+        <w:gridCol w:w="1887"/>
         <w:gridCol w:w="810"/>
         <w:gridCol w:w="1325"/>
-        <w:gridCol w:w="1422"/>
+        <w:gridCol w:w="1417"/>
         <w:gridCol w:w="1530"/>
         <w:gridCol w:w="720"/>
         <w:gridCol w:w="998"/>
@@ -4260,16 +4274,7 @@
                 <w:color w:val="FFFFFF" w:themeColor="background1"/>
                 <w:sz w:val="24"/>
               </w:rPr>
-              <w:t>PN+</w:t>
-            </w:r>
-            <w:r>
-              <w:rPr>
-                <w:rFonts w:ascii="Arial" w:eastAsia="Arial" w:hAnsi="Arial" w:cs="Arial"/>
-                <w:b/>
-                <w:color w:val="FFFFFF" w:themeColor="background1"/>
-                <w:sz w:val="24"/>
-              </w:rPr>
-              <w:t>POS12</w:t>
+              <w:t>POS-Bits</w:t>
             </w:r>
           </w:p>
           <w:p>
@@ -4325,7 +4330,7 @@
                 <w:color w:val="FFFFFF" w:themeColor="background1"/>
                 <w:sz w:val="24"/>
               </w:rPr>
-              <w:t>POS32</w:t>
+              <w:t>NUPOS</w:t>
             </w:r>
           </w:p>
           <w:p>
@@ -13628,25 +13633,7 @@
                                 <w:sz w:val="44"/>
                                 <w:szCs w:val="44"/>
                               </w:rPr>
-                              <w:t>POS</w:t>
-                            </w:r>
-                            <w:r>
-                              <w:rPr>
-                                <w:rFonts w:ascii="Times New Roman" w:hAnsi="Times New Roman" w:cs="Times New Roman"/>
-                                <w:color w:val="5B9BD5" w:themeColor="accent1"/>
-                                <w:sz w:val="44"/>
-                                <w:szCs w:val="44"/>
-                              </w:rPr>
-                              <w:t>12</w:t>
-                            </w:r>
-                            <w:r>
-                              <w:rPr>
-                                <w:rFonts w:ascii="Times New Roman" w:hAnsi="Times New Roman" w:cs="Times New Roman"/>
-                                <w:color w:val="5B9BD5" w:themeColor="accent1"/>
-                                <w:sz w:val="44"/>
-                                <w:szCs w:val="44"/>
-                              </w:rPr>
-                              <w:t xml:space="preserve"> (12 bits)</w:t>
+                              <w:t>POS (12 bits)</w:t>
                             </w:r>
                           </w:p>
                           <w:p>
@@ -13704,25 +13691,7 @@
                           <w:sz w:val="44"/>
                           <w:szCs w:val="44"/>
                         </w:rPr>
-                        <w:t>POS</w:t>
-                      </w:r>
-                      <w:r>
-                        <w:rPr>
-                          <w:rFonts w:ascii="Times New Roman" w:hAnsi="Times New Roman" w:cs="Times New Roman"/>
-                          <w:color w:val="5B9BD5" w:themeColor="accent1"/>
-                          <w:sz w:val="44"/>
-                          <w:szCs w:val="44"/>
-                        </w:rPr>
-                        <w:t>12</w:t>
-                      </w:r>
-                      <w:r>
-                        <w:rPr>
-                          <w:rFonts w:ascii="Times New Roman" w:hAnsi="Times New Roman" w:cs="Times New Roman"/>
-                          <w:color w:val="5B9BD5" w:themeColor="accent1"/>
-                          <w:sz w:val="44"/>
-                          <w:szCs w:val="44"/>
-                        </w:rPr>
-                        <w:t xml:space="preserve"> (12 bits)</w:t>
+                        <w:t>POS (12 bits)</w:t>
                       </w:r>
                     </w:p>
                     <w:p>
@@ -16573,7 +16542,31 @@
           <w:sz w:val="28"/>
           <w:szCs w:val="28"/>
         </w:rPr>
-        <w:t>PN+POS12 is a sixteen bit field with the left-most</w:t>
+        <w:t>POS-Bits</w:t>
+      </w:r>
+      <w:r>
+        <w:rPr>
+          <w:noProof/>
+          <w:sz w:val="28"/>
+          <w:szCs w:val="28"/>
+        </w:rPr>
+        <w:t xml:space="preserve"> is a sixteen</w:t>
+      </w:r>
+      <w:r>
+        <w:rPr>
+          <w:noProof/>
+          <w:sz w:val="28"/>
+          <w:szCs w:val="28"/>
+        </w:rPr>
+        <w:t>-</w:t>
+      </w:r>
+      <w:r>
+        <w:rPr>
+          <w:noProof/>
+          <w:sz w:val="28"/>
+          <w:szCs w:val="28"/>
+        </w:rPr>
+        <w:t>bit field with the left-most</w:t>
       </w:r>
       <w:r>
         <w:rPr>
@@ -16737,7 +16730,7 @@
           <w:sz w:val="28"/>
           <w:szCs w:val="28"/>
         </w:rPr>
-        <w:t>The twelve</w:t>
+        <w:t xml:space="preserve">The </w:t>
       </w:r>
       <w:r>
         <w:rPr>
@@ -16745,7 +16738,7 @@
           <w:sz w:val="28"/>
           <w:szCs w:val="28"/>
         </w:rPr>
-        <w:t xml:space="preserve"> POS</w:t>
+        <w:t xml:space="preserve">remaining </w:t>
       </w:r>
       <w:r>
         <w:rPr>
@@ -16753,7 +16746,7 @@
           <w:sz w:val="28"/>
           <w:szCs w:val="28"/>
         </w:rPr>
-        <w:t xml:space="preserve"> bits </w:t>
+        <w:t>twelve</w:t>
       </w:r>
       <w:r>
         <w:rPr>
@@ -16761,7 +16754,7 @@
           <w:sz w:val="28"/>
           <w:szCs w:val="28"/>
         </w:rPr>
-        <w:t xml:space="preserve">[POS(12)] </w:t>
+        <w:t xml:space="preserve"> </w:t>
       </w:r>
       <w:r>
         <w:rPr>
@@ -16769,7 +16762,71 @@
           <w:sz w:val="28"/>
           <w:szCs w:val="28"/>
         </w:rPr>
-        <w:t>provide bitwise information on the word usage in the context of this verse. The table to the left shows the meaning of the various bits.</w:t>
+        <w:t xml:space="preserve">bits provide bitwise </w:t>
+      </w:r>
+      <w:r>
+        <w:rPr>
+          <w:noProof/>
+          <w:sz w:val="28"/>
+          <w:szCs w:val="28"/>
+        </w:rPr>
+        <w:t xml:space="preserve">POS </w:t>
+      </w:r>
+      <w:r>
+        <w:rPr>
+          <w:noProof/>
+          <w:sz w:val="28"/>
+          <w:szCs w:val="28"/>
+        </w:rPr>
+        <w:t xml:space="preserve">information </w:t>
+      </w:r>
+      <w:r>
+        <w:rPr>
+          <w:noProof/>
+          <w:sz w:val="28"/>
+          <w:szCs w:val="28"/>
+        </w:rPr>
+        <w:t>for</w:t>
+      </w:r>
+      <w:r>
+        <w:rPr>
+          <w:noProof/>
+          <w:sz w:val="28"/>
+          <w:szCs w:val="28"/>
+        </w:rPr>
+        <w:t xml:space="preserve"> th</w:t>
+      </w:r>
+      <w:r>
+        <w:rPr>
+          <w:noProof/>
+          <w:sz w:val="28"/>
+          <w:szCs w:val="28"/>
+        </w:rPr>
+        <w:t>is</w:t>
+      </w:r>
+      <w:r>
+        <w:rPr>
+          <w:noProof/>
+          <w:sz w:val="28"/>
+          <w:szCs w:val="28"/>
+        </w:rPr>
+        <w:t xml:space="preserve"> word in </w:t>
+      </w:r>
+      <w:r>
+        <w:rPr>
+          <w:noProof/>
+          <w:sz w:val="28"/>
+          <w:szCs w:val="28"/>
+        </w:rPr>
+        <w:t>its</w:t>
+      </w:r>
+      <w:r>
+        <w:rPr>
+          <w:noProof/>
+          <w:sz w:val="28"/>
+          <w:szCs w:val="28"/>
+        </w:rPr>
+        <w:t xml:space="preserve"> context. The table to the left shows the meaning of the various bits.</w:t>
       </w:r>
     </w:p>
     <w:p>
@@ -17609,7 +17666,7 @@
                                 <w:sz w:val="44"/>
                                 <w:szCs w:val="44"/>
                               </w:rPr>
-                              <w:t>POS32</w:t>
+                              <w:t>NUPOS</w:t>
                             </w:r>
                           </w:p>
                         </w:txbxContent>
@@ -17650,7 +17707,7 @@
                           <w:sz w:val="44"/>
                           <w:szCs w:val="44"/>
                         </w:rPr>
-                        <w:t>POS32</w:t>
+                        <w:t>NUPOS</w:t>
                       </w:r>
                     </w:p>
                   </w:txbxContent>
@@ -17675,7 +17732,23 @@
           <w:sz w:val="28"/>
           <w:szCs w:val="28"/>
         </w:rPr>
-        <w:t xml:space="preserve">that has much greater fidelity on the part-of-speech for the word. POS32 is a five-bit encoding of a human readable string. </w:t>
+        <w:t xml:space="preserve">that has much greater fidelity on the part-of-speech for the word. </w:t>
+      </w:r>
+      <w:r>
+        <w:rPr>
+          <w:noProof/>
+          <w:sz w:val="28"/>
+          <w:szCs w:val="28"/>
+        </w:rPr>
+        <w:t>NUPOS</w:t>
+      </w:r>
+      <w:r>
+        <w:rPr>
+          <w:noProof/>
+          <w:sz w:val="28"/>
+          <w:szCs w:val="28"/>
+        </w:rPr>
+        <w:t xml:space="preserve"> is a five-bit encoding of a human readable string. </w:t>
       </w:r>
       <w:r>
         <w:rPr>
@@ -18598,7 +18671,15 @@
           <w:sz w:val="28"/>
           <w:szCs w:val="28"/>
         </w:rPr>
-        <w:t>Ω4219</w:t>
+        <w:t>Ω42</w:t>
+      </w:r>
+      <w:r>
+        <w:rPr>
+          <w:noProof/>
+          <w:sz w:val="28"/>
+          <w:szCs w:val="28"/>
+        </w:rPr>
+        <w:t>20</w:t>
       </w:r>
       <w:r>
         <w:rPr>
@@ -19827,13 +19908,13 @@
               <w:rPr>
                 <w:rFonts w:ascii="Consolas" w:eastAsia="Arial" w:hAnsi="Consolas" w:cs="Arial"/>
               </w:rPr>
-              <w:t>0x421</w:t>
+              <w:t>0x42</w:t>
             </w:r>
             <w:r>
               <w:rPr>
                 <w:rFonts w:ascii="Consolas" w:eastAsia="Arial" w:hAnsi="Consolas" w:cs="Arial"/>
               </w:rPr>
-              <w:t>9</w:t>
+              <w:t>20</w:t>
             </w:r>
           </w:p>
         </w:tc>
@@ -19863,13 +19944,13 @@
               <w:rPr>
                 <w:rFonts w:ascii="Consolas" w:eastAsia="Arial" w:hAnsi="Consolas" w:cs="Arial"/>
               </w:rPr>
-              <w:t>Omega 4.2.1</w:t>
+              <w:t>Omega 4.2.</w:t>
             </w:r>
             <w:r>
               <w:rPr>
                 <w:rFonts w:ascii="Consolas" w:eastAsia="Arial" w:hAnsi="Consolas" w:cs="Arial"/>
               </w:rPr>
-              <w:t>9</w:t>
+              <w:t>20</w:t>
             </w:r>
             <w:r>
               <w:rPr>
@@ -24662,7 +24743,16 @@
                 <w:color w:val="FFFFFF"/>
                 <w:sz w:val="24"/>
               </w:rPr>
-              <w:t>PN+POS12 bits: uint16</w:t>
+              <w:t>POS-Bits</w:t>
+            </w:r>
+            <w:r>
+              <w:rPr>
+                <w:rFonts w:ascii="Arial" w:eastAsia="Arial" w:hAnsi="Arial" w:cs="Arial"/>
+                <w:b/>
+                <w:color w:val="FFFFFF"/>
+                <w:sz w:val="24"/>
+              </w:rPr>
+              <w:t>: uint16</w:t>
             </w:r>
           </w:p>
         </w:tc>
@@ -27341,7 +27431,7 @@
           <w:sz w:val="28"/>
           <w:szCs w:val="28"/>
         </w:rPr>
-        <w:t xml:space="preserve"> Part-of-Speech (POS)</w:t>
+        <w:t xml:space="preserve"> Part-of-Speech (</w:t>
       </w:r>
       <w:r>
         <w:rPr>
@@ -27349,7 +27439,55 @@
           <w:sz w:val="28"/>
           <w:szCs w:val="28"/>
         </w:rPr>
-        <w:t xml:space="preserve">. This is an 5-bit </w:t>
+        <w:t>NU</w:t>
+      </w:r>
+      <w:r>
+        <w:rPr>
+          <w:rFonts w:asciiTheme="minorHAnsi" w:hAnsiTheme="minorHAnsi" w:cstheme="minorHAnsi"/>
+          <w:sz w:val="28"/>
+          <w:szCs w:val="28"/>
+        </w:rPr>
+        <w:t>POS</w:t>
+      </w:r>
+      <w:r>
+        <w:rPr>
+          <w:rFonts w:asciiTheme="minorHAnsi" w:hAnsiTheme="minorHAnsi" w:cstheme="minorHAnsi"/>
+          <w:sz w:val="28"/>
+          <w:szCs w:val="28"/>
+        </w:rPr>
+        <w:t xml:space="preserve"> representation</w:t>
+      </w:r>
+      <w:r>
+        <w:rPr>
+          <w:rFonts w:asciiTheme="minorHAnsi" w:hAnsiTheme="minorHAnsi" w:cstheme="minorHAnsi"/>
+          <w:sz w:val="28"/>
+          <w:szCs w:val="28"/>
+        </w:rPr>
+        <w:t>)</w:t>
+      </w:r>
+      <w:r>
+        <w:rPr>
+          <w:rFonts w:asciiTheme="minorHAnsi" w:hAnsiTheme="minorHAnsi" w:cstheme="minorHAnsi"/>
+          <w:sz w:val="28"/>
+          <w:szCs w:val="28"/>
+        </w:rPr>
+        <w:t>. Th</w:t>
+      </w:r>
+      <w:r>
+        <w:rPr>
+          <w:rFonts w:asciiTheme="minorHAnsi" w:hAnsiTheme="minorHAnsi" w:cstheme="minorHAnsi"/>
+          <w:sz w:val="28"/>
+          <w:szCs w:val="28"/>
+        </w:rPr>
+        <w:t xml:space="preserve">ese are </w:t>
+      </w:r>
+      <w:r>
+        <w:rPr>
+          <w:rFonts w:asciiTheme="minorHAnsi" w:hAnsiTheme="minorHAnsi" w:cstheme="minorHAnsi"/>
+          <w:sz w:val="28"/>
+          <w:szCs w:val="28"/>
+        </w:rPr>
+        <w:t xml:space="preserve">5-bit </w:t>
       </w:r>
       <w:r>
         <w:rPr>
@@ -31057,8 +31195,9 @@
         <w:ind w:right="126"/>
         <w:jc w:val="both"/>
         <w:rPr>
-          <w:sz w:val="4"/>
-          <w:szCs w:val="4"/>
+          <w:rFonts w:cstheme="minorHAnsi"/>
+          <w:sz w:val="28"/>
+          <w:szCs w:val="28"/>
         </w:rPr>
       </w:pPr>
       <w:r>
@@ -31073,12 +31212,47 @@
         </w:rPr>
         <w:t>NOTE:</w:t>
       </w:r>
+    </w:p>
+    <w:p>
+      <w:pPr>
+        <w:spacing w:after="0"/>
+        <w:ind w:right="126"/>
+        <w:jc w:val="both"/>
+        <w:rPr>
+          <w:sz w:val="4"/>
+          <w:szCs w:val="4"/>
+        </w:rPr>
+      </w:pPr>
       <w:r>
         <w:rPr>
           <w:rFonts w:cstheme="minorHAnsi"/>
           <w:sz w:val="28"/>
           <w:szCs w:val="28"/>
         </w:rPr>
+        <w:t>Note that the lexicon contains a</w:t>
+      </w:r>
+      <w:r>
+        <w:rPr>
+          <w:rFonts w:cstheme="minorHAnsi"/>
+          <w:sz w:val="28"/>
+          <w:szCs w:val="28"/>
+        </w:rPr>
+        <w:t xml:space="preserve"> zeroth-record, </w:t>
+      </w:r>
+      <w:r>
+        <w:rPr>
+          <w:rFonts w:cstheme="minorHAnsi"/>
+          <w:sz w:val="28"/>
+          <w:szCs w:val="28"/>
+        </w:rPr>
+        <w:t>making</w:t>
+      </w:r>
+      <w:r>
+        <w:rPr>
+          <w:rFonts w:cstheme="minorHAnsi"/>
+          <w:sz w:val="28"/>
+          <w:szCs w:val="28"/>
+        </w:rPr>
         <w:t xml:space="preserve"> </w:t>
       </w:r>
       <w:r>
@@ -31087,6 +31261,30 @@
           <w:sz w:val="28"/>
           <w:szCs w:val="28"/>
         </w:rPr>
+        <w:t>lex</w:t>
+      </w:r>
+      <w:r>
+        <w:rPr>
+          <w:rFonts w:cstheme="minorHAnsi"/>
+          <w:sz w:val="28"/>
+          <w:szCs w:val="28"/>
+        </w:rPr>
+        <w:t xml:space="preserve">-key </w:t>
+      </w:r>
+      <w:r>
+        <w:rPr>
+          <w:rFonts w:cstheme="minorHAnsi"/>
+          <w:sz w:val="28"/>
+          <w:szCs w:val="28"/>
+        </w:rPr>
+        <w:t>equal</w:t>
+      </w:r>
+      <w:r>
+        <w:rPr>
+          <w:rFonts w:cstheme="minorHAnsi"/>
+          <w:sz w:val="28"/>
+          <w:szCs w:val="28"/>
+        </w:rPr>
         <w:t xml:space="preserve"> </w:t>
       </w:r>
       <w:r>
@@ -31095,7 +31293,7 @@
           <w:sz w:val="28"/>
           <w:szCs w:val="28"/>
         </w:rPr>
-        <w:t xml:space="preserve">AV-Lexicon </w:t>
+        <w:t xml:space="preserve">to </w:t>
       </w:r>
       <w:r>
         <w:rPr>
@@ -31103,7 +31301,7 @@
           <w:sz w:val="28"/>
           <w:szCs w:val="28"/>
         </w:rPr>
-        <w:t xml:space="preserve">differs from </w:t>
+        <w:t>record</w:t>
       </w:r>
       <w:r>
         <w:rPr>
@@ -31111,7 +31309,7 @@
           <w:sz w:val="28"/>
           <w:szCs w:val="28"/>
         </w:rPr>
-        <w:t>Z14</w:t>
+        <w:t>-</w:t>
       </w:r>
       <w:r>
         <w:rPr>
@@ -31119,7 +31317,7 @@
           <w:sz w:val="28"/>
           <w:szCs w:val="28"/>
         </w:rPr>
-        <w:t xml:space="preserve"> </w:t>
+        <w:t>index</w:t>
       </w:r>
       <w:r>
         <w:rPr>
@@ -31127,7 +31325,7 @@
           <w:sz w:val="28"/>
           <w:szCs w:val="28"/>
         </w:rPr>
-        <w:t>release</w:t>
+        <w:t xml:space="preserve"> (a Word-Key of zero is invalid)</w:t>
       </w:r>
       <w:r>
         <w:rPr>
@@ -31135,215 +31333,7 @@
           <w:sz w:val="28"/>
           <w:szCs w:val="28"/>
         </w:rPr>
-        <w:t>:</w:t>
-      </w:r>
-      <w:r>
-        <w:rPr>
-          <w:rFonts w:cstheme="minorHAnsi"/>
-          <w:sz w:val="28"/>
-          <w:szCs w:val="28"/>
-        </w:rPr>
-        <w:t xml:space="preserve"> it </w:t>
-      </w:r>
-      <w:r>
-        <w:rPr>
-          <w:rFonts w:cstheme="minorHAnsi"/>
-          <w:sz w:val="28"/>
-          <w:szCs w:val="28"/>
-        </w:rPr>
-        <w:t xml:space="preserve">inserts </w:t>
-      </w:r>
-      <w:r>
-        <w:rPr>
-          <w:rFonts w:cstheme="minorHAnsi"/>
-          <w:sz w:val="28"/>
-          <w:szCs w:val="28"/>
-        </w:rPr>
-        <w:t xml:space="preserve">a zeroth-record, </w:t>
-      </w:r>
-      <w:r>
-        <w:rPr>
-          <w:rFonts w:cstheme="minorHAnsi"/>
-          <w:sz w:val="28"/>
-          <w:szCs w:val="28"/>
-        </w:rPr>
-        <w:t>making</w:t>
-      </w:r>
-      <w:r>
-        <w:rPr>
-          <w:rFonts w:cstheme="minorHAnsi"/>
-          <w:sz w:val="28"/>
-          <w:szCs w:val="28"/>
-        </w:rPr>
-        <w:t xml:space="preserve"> </w:t>
-      </w:r>
-      <w:r>
-        <w:rPr>
-          <w:rFonts w:cstheme="minorHAnsi"/>
-          <w:sz w:val="28"/>
-          <w:szCs w:val="28"/>
-        </w:rPr>
-        <w:t>lex</w:t>
-      </w:r>
-      <w:r>
-        <w:rPr>
-          <w:rFonts w:cstheme="minorHAnsi"/>
-          <w:sz w:val="28"/>
-          <w:szCs w:val="28"/>
-        </w:rPr>
-        <w:t xml:space="preserve">-key </w:t>
-      </w:r>
-      <w:r>
-        <w:rPr>
-          <w:rFonts w:cstheme="minorHAnsi"/>
-          <w:sz w:val="28"/>
-          <w:szCs w:val="28"/>
-        </w:rPr>
-        <w:t>equal</w:t>
-      </w:r>
-      <w:r>
-        <w:rPr>
-          <w:rFonts w:cstheme="minorHAnsi"/>
-          <w:sz w:val="28"/>
-          <w:szCs w:val="28"/>
-        </w:rPr>
-        <w:t xml:space="preserve"> </w:t>
-      </w:r>
-      <w:r>
-        <w:rPr>
-          <w:rFonts w:cstheme="minorHAnsi"/>
-          <w:sz w:val="28"/>
-          <w:szCs w:val="28"/>
-        </w:rPr>
-        <w:t xml:space="preserve">to </w:t>
-      </w:r>
-      <w:r>
-        <w:rPr>
-          <w:rFonts w:cstheme="minorHAnsi"/>
-          <w:sz w:val="28"/>
-          <w:szCs w:val="28"/>
-        </w:rPr>
-        <w:t>record</w:t>
-      </w:r>
-      <w:r>
-        <w:rPr>
-          <w:rFonts w:cstheme="minorHAnsi"/>
-          <w:sz w:val="28"/>
-          <w:szCs w:val="28"/>
-        </w:rPr>
-        <w:t>-</w:t>
-      </w:r>
-      <w:r>
-        <w:rPr>
-          <w:rFonts w:cstheme="minorHAnsi"/>
-          <w:sz w:val="28"/>
-          <w:szCs w:val="28"/>
-        </w:rPr>
-        <w:t>index</w:t>
-      </w:r>
-      <w:r>
-        <w:rPr>
-          <w:rFonts w:cstheme="minorHAnsi"/>
-          <w:sz w:val="28"/>
-          <w:szCs w:val="28"/>
-        </w:rPr>
-        <w:t xml:space="preserve">. It also differs by omitting </w:t>
-      </w:r>
-      <w:r>
-        <w:rPr>
-          <w:rFonts w:cstheme="minorHAnsi"/>
-          <w:sz w:val="28"/>
-          <w:szCs w:val="28"/>
-        </w:rPr>
-        <w:t xml:space="preserve">the </w:t>
-      </w:r>
-      <w:r>
-        <w:rPr>
-          <w:rFonts w:cstheme="minorHAnsi"/>
-          <w:sz w:val="28"/>
-          <w:szCs w:val="28"/>
-        </w:rPr>
-        <w:t xml:space="preserve">marker/final record after </w:t>
-      </w:r>
-      <w:r>
-        <w:rPr>
-          <w:rFonts w:cstheme="minorHAnsi"/>
-          <w:sz w:val="28"/>
-          <w:szCs w:val="28"/>
-        </w:rPr>
-        <w:t xml:space="preserve">record </w:t>
-      </w:r>
-      <w:r>
-        <w:rPr>
-          <w:rFonts w:cstheme="minorHAnsi"/>
-          <w:sz w:val="28"/>
-          <w:szCs w:val="28"/>
-        </w:rPr>
-        <w:t>#</w:t>
-      </w:r>
-      <w:r>
-        <w:rPr>
-          <w:rFonts w:cstheme="minorHAnsi"/>
-          <w:sz w:val="28"/>
-          <w:szCs w:val="28"/>
-        </w:rPr>
-        <w:t>12</w:t>
-      </w:r>
-      <w:r>
-        <w:rPr>
-          <w:rFonts w:cstheme="minorHAnsi"/>
-          <w:sz w:val="28"/>
-          <w:szCs w:val="28"/>
-        </w:rPr>
-        <w:t>5</w:t>
-      </w:r>
-      <w:r>
-        <w:rPr>
-          <w:rFonts w:cstheme="minorHAnsi"/>
-          <w:sz w:val="28"/>
-          <w:szCs w:val="28"/>
-        </w:rPr>
-        <w:t>67</w:t>
-      </w:r>
-      <w:r>
-        <w:rPr>
-          <w:rFonts w:cstheme="minorHAnsi"/>
-          <w:sz w:val="28"/>
-          <w:szCs w:val="28"/>
-        </w:rPr>
-        <w:t>,</w:t>
-      </w:r>
-      <w:r>
-        <w:rPr>
-          <w:rFonts w:cstheme="minorHAnsi"/>
-          <w:sz w:val="28"/>
-          <w:szCs w:val="28"/>
-        </w:rPr>
-        <w:t xml:space="preserve"> as did the Z14 </w:t>
-      </w:r>
-      <w:r>
-        <w:rPr>
-          <w:rFonts w:cstheme="minorHAnsi"/>
-          <w:sz w:val="28"/>
-          <w:szCs w:val="28"/>
-        </w:rPr>
-        <w:t>release</w:t>
-      </w:r>
-      <w:r>
-        <w:rPr>
-          <w:rFonts w:cstheme="minorHAnsi"/>
-          <w:sz w:val="28"/>
-          <w:szCs w:val="28"/>
-        </w:rPr>
         <w:t>.</w:t>
-      </w:r>
-      <w:r>
-        <w:rPr>
-          <w:rFonts w:cstheme="minorHAnsi"/>
-          <w:sz w:val="28"/>
-          <w:szCs w:val="28"/>
-        </w:rPr>
-        <w:t xml:space="preserve"> Otherwise, they are identical.</w:t>
       </w:r>
     </w:p>
     <w:p>
@@ -31398,7 +31388,7 @@
           <w:sz w:val="28"/>
           <w:szCs w:val="28"/>
         </w:rPr>
-        <w:t xml:space="preserve">the PN+POS12 </w:t>
+        <w:t xml:space="preserve">the </w:t>
       </w:r>
       <w:r>
         <w:rPr>
@@ -31406,6 +31396,22 @@
           <w:sz w:val="28"/>
           <w:szCs w:val="28"/>
         </w:rPr>
+        <w:t>POS-Bits</w:t>
+      </w:r>
+      <w:r>
+        <w:rPr>
+          <w:rFonts w:asciiTheme="minorHAnsi" w:hAnsiTheme="minorHAnsi" w:cstheme="minorHAnsi"/>
+          <w:sz w:val="28"/>
+          <w:szCs w:val="28"/>
+        </w:rPr>
+        <w:t xml:space="preserve"> </w:t>
+      </w:r>
+      <w:r>
+        <w:rPr>
+          <w:rFonts w:asciiTheme="minorHAnsi" w:hAnsiTheme="minorHAnsi" w:cstheme="minorHAnsi"/>
+          <w:sz w:val="28"/>
+          <w:szCs w:val="28"/>
+        </w:rPr>
         <w:t xml:space="preserve">field and </w:t>
       </w:r>
       <w:r>
@@ -31414,7 +31420,7 @@
           <w:sz w:val="28"/>
           <w:szCs w:val="28"/>
         </w:rPr>
-        <w:t>the POS32 fi</w:t>
+        <w:t xml:space="preserve">the </w:t>
       </w:r>
       <w:r>
         <w:rPr>
@@ -31422,6 +31428,22 @@
           <w:sz w:val="28"/>
           <w:szCs w:val="28"/>
         </w:rPr>
+        <w:t>NUPOS</w:t>
+      </w:r>
+      <w:r>
+        <w:rPr>
+          <w:rFonts w:asciiTheme="minorHAnsi" w:hAnsiTheme="minorHAnsi" w:cstheme="minorHAnsi"/>
+          <w:sz w:val="28"/>
+          <w:szCs w:val="28"/>
+        </w:rPr>
+        <w:t xml:space="preserve"> fi</w:t>
+      </w:r>
+      <w:r>
+        <w:rPr>
+          <w:rFonts w:asciiTheme="minorHAnsi" w:hAnsiTheme="minorHAnsi" w:cstheme="minorHAnsi"/>
+          <w:sz w:val="28"/>
+          <w:szCs w:val="28"/>
+        </w:rPr>
         <w:t>eld are</w:t>
       </w:r>
       <w:r>
@@ -31486,7 +31508,7 @@
           <w:sz w:val="28"/>
           <w:szCs w:val="28"/>
         </w:rPr>
-        <w:t>but related manners.  POS12 is entirely bitwise, and therefore easier to make programmatic determinations based upon that field. POS32</w:t>
+        <w:t xml:space="preserve">but related manners.  </w:t>
       </w:r>
       <w:r>
         <w:rPr>
@@ -31494,6 +31516,62 @@
           <w:sz w:val="28"/>
           <w:szCs w:val="28"/>
         </w:rPr>
+        <w:t xml:space="preserve">As </w:t>
+      </w:r>
+      <w:r>
+        <w:rPr>
+          <w:rFonts w:asciiTheme="minorHAnsi" w:hAnsiTheme="minorHAnsi" w:cstheme="minorHAnsi"/>
+          <w:sz w:val="28"/>
+          <w:szCs w:val="28"/>
+        </w:rPr>
+        <w:t>POS-Bits</w:t>
+      </w:r>
+      <w:r>
+        <w:rPr>
+          <w:rFonts w:asciiTheme="minorHAnsi" w:hAnsiTheme="minorHAnsi" w:cstheme="minorHAnsi"/>
+          <w:sz w:val="28"/>
+          <w:szCs w:val="28"/>
+        </w:rPr>
+        <w:t xml:space="preserve"> operates </w:t>
+      </w:r>
+      <w:r>
+        <w:rPr>
+          <w:rFonts w:asciiTheme="minorHAnsi" w:hAnsiTheme="minorHAnsi" w:cstheme="minorHAnsi"/>
+          <w:sz w:val="28"/>
+          <w:szCs w:val="28"/>
+        </w:rPr>
+        <w:t xml:space="preserve">bitwise, </w:t>
+      </w:r>
+      <w:r>
+        <w:rPr>
+          <w:rFonts w:asciiTheme="minorHAnsi" w:hAnsiTheme="minorHAnsi" w:cstheme="minorHAnsi"/>
+          <w:sz w:val="28"/>
+          <w:szCs w:val="28"/>
+        </w:rPr>
+        <w:t>it is</w:t>
+      </w:r>
+      <w:r>
+        <w:rPr>
+          <w:rFonts w:asciiTheme="minorHAnsi" w:hAnsiTheme="minorHAnsi" w:cstheme="minorHAnsi"/>
+          <w:sz w:val="28"/>
+          <w:szCs w:val="28"/>
+        </w:rPr>
+        <w:t xml:space="preserve"> easier to make programmatic determinations based upon that field. </w:t>
+      </w:r>
+      <w:r>
+        <w:rPr>
+          <w:rFonts w:asciiTheme="minorHAnsi" w:hAnsiTheme="minorHAnsi" w:cstheme="minorHAnsi"/>
+          <w:sz w:val="28"/>
+          <w:szCs w:val="28"/>
+        </w:rPr>
+        <w:t>The NUPOS</w:t>
+      </w:r>
+      <w:r>
+        <w:rPr>
+          <w:rFonts w:asciiTheme="minorHAnsi" w:hAnsiTheme="minorHAnsi" w:cstheme="minorHAnsi"/>
+          <w:sz w:val="28"/>
+          <w:szCs w:val="28"/>
+        </w:rPr>
         <w:t xml:space="preserve"> </w:t>
       </w:r>
       <w:r>
@@ -31502,7 +31580,7 @@
           <w:sz w:val="28"/>
           <w:szCs w:val="28"/>
         </w:rPr>
-        <w:t xml:space="preserve">is a 5-bit encoded string. Decoding the 32-bit value into a string can be performed using the reference code cited </w:t>
+        <w:t xml:space="preserve">field </w:t>
       </w:r>
       <w:r>
         <w:rPr>
@@ -31510,7 +31588,7 @@
           <w:sz w:val="28"/>
           <w:szCs w:val="28"/>
         </w:rPr>
-        <w:t xml:space="preserve">on this page </w:t>
+        <w:t xml:space="preserve">is 5-bit encoded </w:t>
       </w:r>
       <w:r>
         <w:rPr>
@@ -31518,7 +31596,7 @@
           <w:sz w:val="28"/>
           <w:szCs w:val="28"/>
         </w:rPr>
-        <w:t xml:space="preserve">below.  POS tagging was </w:t>
+        <w:t>into a UInt32</w:t>
       </w:r>
       <w:r>
         <w:rPr>
@@ -31526,6 +31604,70 @@
           <w:sz w:val="28"/>
           <w:szCs w:val="28"/>
         </w:rPr>
+        <w:t xml:space="preserve">. Decoding the 32-bit value into a string </w:t>
+      </w:r>
+      <w:r>
+        <w:rPr>
+          <w:rFonts w:asciiTheme="minorHAnsi" w:hAnsiTheme="minorHAnsi" w:cstheme="minorHAnsi"/>
+          <w:sz w:val="28"/>
+          <w:szCs w:val="28"/>
+        </w:rPr>
+        <w:t>(see citation</w:t>
+      </w:r>
+      <w:r>
+        <w:rPr>
+          <w:rFonts w:asciiTheme="minorHAnsi" w:hAnsiTheme="minorHAnsi" w:cstheme="minorHAnsi"/>
+          <w:sz w:val="28"/>
+          <w:szCs w:val="28"/>
+        </w:rPr>
+        <w:t xml:space="preserve"> </w:t>
+      </w:r>
+      <w:r>
+        <w:rPr>
+          <w:rFonts w:asciiTheme="minorHAnsi" w:hAnsiTheme="minorHAnsi" w:cstheme="minorHAnsi"/>
+          <w:sz w:val="28"/>
+          <w:szCs w:val="28"/>
+        </w:rPr>
+        <w:t>below</w:t>
+      </w:r>
+      <w:r>
+        <w:rPr>
+          <w:rFonts w:asciiTheme="minorHAnsi" w:hAnsiTheme="minorHAnsi" w:cstheme="minorHAnsi"/>
+          <w:sz w:val="28"/>
+          <w:szCs w:val="28"/>
+        </w:rPr>
+        <w:t>)</w:t>
+      </w:r>
+      <w:r>
+        <w:rPr>
+          <w:rFonts w:asciiTheme="minorHAnsi" w:hAnsiTheme="minorHAnsi" w:cstheme="minorHAnsi"/>
+          <w:sz w:val="28"/>
+          <w:szCs w:val="28"/>
+        </w:rPr>
+        <w:t xml:space="preserve">.  POS </w:t>
+      </w:r>
+      <w:r>
+        <w:rPr>
+          <w:rFonts w:asciiTheme="minorHAnsi" w:hAnsiTheme="minorHAnsi" w:cstheme="minorHAnsi"/>
+          <w:sz w:val="28"/>
+          <w:szCs w:val="28"/>
+        </w:rPr>
+        <w:t xml:space="preserve">[NUPOS] </w:t>
+      </w:r>
+      <w:r>
+        <w:rPr>
+          <w:rFonts w:asciiTheme="minorHAnsi" w:hAnsiTheme="minorHAnsi" w:cstheme="minorHAnsi"/>
+          <w:sz w:val="28"/>
+          <w:szCs w:val="28"/>
+        </w:rPr>
+        <w:t xml:space="preserve">tagging was </w:t>
+      </w:r>
+      <w:r>
+        <w:rPr>
+          <w:rFonts w:asciiTheme="minorHAnsi" w:hAnsiTheme="minorHAnsi" w:cstheme="minorHAnsi"/>
+          <w:sz w:val="28"/>
+          <w:szCs w:val="28"/>
+        </w:rPr>
         <w:t>extracted from</w:t>
       </w:r>
       <w:r>
@@ -31534,7 +31676,7 @@
           <w:sz w:val="28"/>
           <w:szCs w:val="28"/>
         </w:rPr>
-        <w:t xml:space="preserve"> Morph-Adorner (also cited below). POS12 is derived both from the MorphAdorner tag and innate knowledge in the Digital-AV compiler of pronouns and morphology. </w:t>
+        <w:t xml:space="preserve"> Morph-Adorner (also cited below). </w:t>
       </w:r>
       <w:r>
         <w:rPr>
@@ -31542,7 +31684,47 @@
           <w:sz w:val="28"/>
           <w:szCs w:val="28"/>
         </w:rPr>
-        <w:t>POS32 is an encoded human-readable string.</w:t>
+        <w:t>POS-Bits</w:t>
+      </w:r>
+      <w:r>
+        <w:rPr>
+          <w:rFonts w:asciiTheme="minorHAnsi" w:hAnsiTheme="minorHAnsi" w:cstheme="minorHAnsi"/>
+          <w:sz w:val="28"/>
+          <w:szCs w:val="28"/>
+        </w:rPr>
+        <w:t xml:space="preserve"> is derived both from the MorphAdorner tag and innate knowledge in the Digital-AV compiler of pronouns and morphology. </w:t>
+      </w:r>
+      <w:r>
+        <w:rPr>
+          <w:rFonts w:asciiTheme="minorHAnsi" w:hAnsiTheme="minorHAnsi" w:cstheme="minorHAnsi"/>
+          <w:sz w:val="28"/>
+          <w:szCs w:val="28"/>
+        </w:rPr>
+        <w:t>The NUPOS</w:t>
+      </w:r>
+      <w:r>
+        <w:rPr>
+          <w:rFonts w:asciiTheme="minorHAnsi" w:hAnsiTheme="minorHAnsi" w:cstheme="minorHAnsi"/>
+          <w:sz w:val="28"/>
+          <w:szCs w:val="28"/>
+        </w:rPr>
+        <w:t xml:space="preserve"> </w:t>
+      </w:r>
+      <w:r>
+        <w:rPr>
+          <w:rFonts w:asciiTheme="minorHAnsi" w:hAnsiTheme="minorHAnsi" w:cstheme="minorHAnsi"/>
+          <w:sz w:val="28"/>
+          <w:szCs w:val="28"/>
+        </w:rPr>
+        <w:t xml:space="preserve">field </w:t>
+      </w:r>
+      <w:r>
+        <w:rPr>
+          <w:rFonts w:asciiTheme="minorHAnsi" w:hAnsiTheme="minorHAnsi" w:cstheme="minorHAnsi"/>
+          <w:sz w:val="28"/>
+          <w:szCs w:val="28"/>
+        </w:rPr>
+        <w:t>is an encoded human-readable string.</w:t>
       </w:r>
       <w:r>
         <w:rPr>
@@ -31723,7 +31905,7 @@
           <w:sz w:val="28"/>
           <w:szCs w:val="28"/>
         </w:rPr>
-        <w:t xml:space="preserve">PN+POS12 field </w:t>
+        <w:t>POS-Bits</w:t>
       </w:r>
       <w:r>
         <w:rPr>
@@ -31731,7 +31913,31 @@
           <w:sz w:val="28"/>
           <w:szCs w:val="28"/>
         </w:rPr>
-        <w:t>is more granular and has a bitwise representation. Contrariwise, the encoded 32-bit POS fields have far more fidelity, but require decoding</w:t>
+        <w:t xml:space="preserve"> field </w:t>
+      </w:r>
+      <w:r>
+        <w:rPr>
+          <w:rFonts w:asciiTheme="minorHAnsi" w:hAnsiTheme="minorHAnsi" w:cstheme="minorHAnsi"/>
+          <w:sz w:val="28"/>
+          <w:szCs w:val="28"/>
+        </w:rPr>
+        <w:t xml:space="preserve">is more granular and has a bitwise representation. Contrariwise, the </w:t>
+      </w:r>
+      <w:r>
+        <w:rPr>
+          <w:rFonts w:asciiTheme="minorHAnsi" w:hAnsiTheme="minorHAnsi" w:cstheme="minorHAnsi"/>
+          <w:sz w:val="28"/>
+          <w:szCs w:val="28"/>
+        </w:rPr>
+        <w:t>NU</w:t>
+      </w:r>
+      <w:r>
+        <w:rPr>
+          <w:rFonts w:asciiTheme="minorHAnsi" w:hAnsiTheme="minorHAnsi" w:cstheme="minorHAnsi"/>
+          <w:sz w:val="28"/>
+          <w:szCs w:val="28"/>
+        </w:rPr>
+        <w:t>POS fields have far more fidelity, but require decoding</w:t>
       </w:r>
       <w:r>
         <w:rPr>
@@ -37677,7 +37883,7 @@
           <w:sz w:val="20"/>
           <w:szCs w:val="20"/>
         </w:rPr>
-        <w:t>19</w:t>
+        <w:t>20</w:t>
       </w:r>
       <w:r>
         <w:rPr>
@@ -37969,7 +38175,14 @@
           <w:sz w:val="20"/>
           <w:szCs w:val="20"/>
         </w:rPr>
-        <w:t>4219</w:t>
+        <w:t>42</w:t>
+      </w:r>
+      <w:r>
+        <w:rPr>
+          <w:sz w:val="20"/>
+          <w:szCs w:val="20"/>
+        </w:rPr>
+        <w:t>20</w:t>
       </w:r>
       <w:r>
         <w:rPr>
@@ -38024,14 +38237,14 @@
           <w:sz w:val="20"/>
           <w:szCs w:val="20"/>
         </w:rPr>
-        <w:t>421</w:t>
+        <w:t>42</w:t>
       </w:r>
       <w:r>
         <w:rPr>
           <w:sz w:val="20"/>
           <w:szCs w:val="20"/>
         </w:rPr>
-        <w:t>9</w:t>
+        <w:t>20</w:t>
       </w:r>
       <w:r>
         <w:rPr>
@@ -40360,7 +40573,7 @@
               <w:sz w:val="20"/>
               <w:szCs w:val="20"/>
             </w:rPr>
-            <w:t>421</w:t>
+            <w:t>42</w:t>
           </w:r>
           <w:r>
             <w:rPr>
@@ -40368,7 +40581,7 @@
               <w:sz w:val="20"/>
               <w:szCs w:val="20"/>
             </w:rPr>
-            <w:t>9</w:t>
+            <w:t>20</w:t>
           </w:r>
           <w:r>
             <w:rPr>
@@ -40456,31 +40669,15 @@
               <w:sz w:val="20"/>
               <w:szCs w:val="20"/>
             </w:rPr>
-            <w:t>Ω</w:t>
+            <w:t>Ω422</w:t>
           </w:r>
           <w:r>
             <w:rPr>
-              <w:rFonts w:ascii="Consolas" w:eastAsia="Times New Roman" w:hAnsi="Consolas" w:cs="Times New Roman"/>
-              <w:sz w:val="18"/>
-              <w:szCs w:val="18"/>
+              <w:rFonts w:cstheme="minorHAnsi"/>
+              <w:sz w:val="20"/>
+              <w:szCs w:val="20"/>
             </w:rPr>
-            <w:t>4</w:t>
-          </w:r>
-          <w:r>
-            <w:rPr>
-              <w:rFonts w:ascii="Consolas" w:eastAsia="Times New Roman" w:hAnsi="Consolas" w:cs="Times New Roman"/>
-              <w:sz w:val="18"/>
-              <w:szCs w:val="18"/>
-            </w:rPr>
-            <w:t>21</w:t>
-          </w:r>
-          <w:r>
-            <w:rPr>
-              <w:rFonts w:ascii="Consolas" w:eastAsia="Times New Roman" w:hAnsi="Consolas" w:cs="Times New Roman"/>
-              <w:sz w:val="18"/>
-              <w:szCs w:val="18"/>
-            </w:rPr>
-            <w:t>9</w:t>
+            <w:t>2</w:t>
           </w:r>
         </w:p>
       </w:tc>
@@ -41630,23 +41827,7 @@
               <w:sz w:val="20"/>
               <w:szCs w:val="20"/>
             </w:rPr>
-            <w:t>Ω</w:t>
-          </w:r>
-          <w:r>
-            <w:rPr>
-              <w:rFonts w:cstheme="minorHAnsi"/>
-              <w:sz w:val="20"/>
-              <w:szCs w:val="20"/>
-            </w:rPr>
-            <w:t>421</w:t>
-          </w:r>
-          <w:r>
-            <w:rPr>
-              <w:rFonts w:cstheme="minorHAnsi"/>
-              <w:sz w:val="20"/>
-              <w:szCs w:val="20"/>
-            </w:rPr>
-            <w:t>9</w:t>
+            <w:t>Ω4220</w:t>
           </w:r>
         </w:p>
       </w:tc>

</xml_diff>